<commit_message>
added couple of reference links
</commit_message>
<xml_diff>
--- a/Weekly_reports/project_week3.docx
+++ b/Weekly_reports/project_week3.docx
@@ -1,6 +1,6 @@
 
 <file path=word/document.xml><?xml version="1.0" encoding="utf-8"?>
-<w:document xmlns:wpc="http://schemas.microsoft.com/office/word/2010/wordprocessingCanvas" xmlns:cx="http://schemas.microsoft.com/office/drawing/2014/chartex" xmlns:cx1="http://schemas.microsoft.com/office/drawing/2015/9/8/chartex" xmlns:cx2="http://schemas.microsoft.com/office/drawing/2015/10/21/chartex" xmlns:cx3="http://schemas.microsoft.com/office/drawing/2016/5/9/chartex" xmlns:cx4="http://schemas.microsoft.com/office/drawing/2016/5/10/chartex" xmlns:cx5="http://schemas.microsoft.com/office/drawing/2016/5/11/chartex" xmlns:cx6="http://schemas.microsoft.com/office/drawing/2016/5/12/chartex" xmlns:cx7="http://schemas.microsoft.com/office/drawing/2016/5/13/chartex" xmlns:cx8="http://schemas.microsoft.com/office/drawing/2016/5/14/chartex" xmlns:mc="http://schemas.openxmlformats.org/markup-compatibility/2006" xmlns:aink="http://schemas.microsoft.com/office/drawing/2016/ink" xmlns:am3d="http://schemas.microsoft.com/office/drawing/2017/model3d" xmlns:o="urn:schemas-microsoft-com:office:office" xmlns:oel="http://schemas.microsoft.com/office/2019/extlst" xmlns:r="http://schemas.openxmlformats.org/officeDocument/2006/relationships" xmlns:m="http://schemas.openxmlformats.org/officeDocument/2006/math" xmlns:v="urn:schemas-microsoft-com:vml" xmlns:wp14="http://schemas.microsoft.com/office/word/2010/wordprocessingDrawing" xmlns:wp="http://schemas.openxmlformats.org/drawingml/2006/wordprocessingDrawing" xmlns:w10="urn:schemas-microsoft-com:office:word" xmlns:w="http://schemas.openxmlformats.org/wordprocessingml/2006/main" xmlns:w14="http://schemas.microsoft.com/office/word/2010/wordml" xmlns:w15="http://schemas.microsoft.com/office/word/2012/wordml" xmlns:w16cex="http://schemas.microsoft.com/office/word/2018/wordml/cex" xmlns:w16cid="http://schemas.microsoft.com/office/word/2016/wordml/cid" xmlns:w16="http://schemas.microsoft.com/office/word/2018/wordml" xmlns:w16sdtdh="http://schemas.microsoft.com/office/word/2020/wordml/sdtdatahash" xmlns:w16se="http://schemas.microsoft.com/office/word/2015/wordml/symex" xmlns:wpg="http://schemas.microsoft.com/office/word/2010/wordprocessingGroup" xmlns:wpi="http://schemas.microsoft.com/office/word/2010/wordprocessingInk" xmlns:wne="http://schemas.microsoft.com/office/word/2006/wordml" xmlns:wps="http://schemas.microsoft.com/office/word/2010/wordprocessingShape" mc:Ignorable="w14 w15 w16se w16cid w16 w16cex w16sdtdh wp14">
+<w:document xmlns:wpc="http://schemas.microsoft.com/office/word/2010/wordprocessingCanvas" xmlns:cx="http://schemas.microsoft.com/office/drawing/2014/chartex" xmlns:cx1="http://schemas.microsoft.com/office/drawing/2015/9/8/chartex" xmlns:cx2="http://schemas.microsoft.com/office/drawing/2015/10/21/chartex" xmlns:cx3="http://schemas.microsoft.com/office/drawing/2016/5/9/chartex" xmlns:cx4="http://schemas.microsoft.com/office/drawing/2016/5/10/chartex" xmlns:cx5="http://schemas.microsoft.com/office/drawing/2016/5/11/chartex" xmlns:cx6="http://schemas.microsoft.com/office/drawing/2016/5/12/chartex" xmlns:cx7="http://schemas.microsoft.com/office/drawing/2016/5/13/chartex" xmlns:cx8="http://schemas.microsoft.com/office/drawing/2016/5/14/chartex" xmlns:mc="http://schemas.openxmlformats.org/markup-compatibility/2006" xmlns:aink="http://schemas.microsoft.com/office/drawing/2016/ink" xmlns:am3d="http://schemas.microsoft.com/office/drawing/2017/model3d" xmlns:o="urn:schemas-microsoft-com:office:office" xmlns:oel="http://schemas.microsoft.com/office/2019/extlst" xmlns:r="http://schemas.openxmlformats.org/officeDocument/2006/relationships" xmlns:m="http://schemas.openxmlformats.org/officeDocument/2006/math" xmlns:v="urn:schemas-microsoft-com:vml" xmlns:wp14="http://schemas.microsoft.com/office/word/2010/wordprocessingDrawing" xmlns:wp="http://schemas.openxmlformats.org/drawingml/2006/wordprocessingDrawing" xmlns:w10="urn:schemas-microsoft-com:office:word" xmlns:w="http://schemas.openxmlformats.org/wordprocessingml/2006/main" xmlns:w14="http://schemas.microsoft.com/office/word/2010/wordml" xmlns:w15="http://schemas.microsoft.com/office/word/2012/wordml" xmlns:w16cex="http://schemas.microsoft.com/office/word/2018/wordml/cex" xmlns:w16cid="http://schemas.microsoft.com/office/word/2016/wordml/cid" xmlns:w16="http://schemas.microsoft.com/office/word/2018/wordml" xmlns:w16du="http://schemas.microsoft.com/office/word/2023/wordml/word16du" xmlns:w16sdtdh="http://schemas.microsoft.com/office/word/2020/wordml/sdtdatahash" xmlns:w16se="http://schemas.microsoft.com/office/word/2015/wordml/symex" xmlns:wpg="http://schemas.microsoft.com/office/word/2010/wordprocessingGroup" xmlns:wpi="http://schemas.microsoft.com/office/word/2010/wordprocessingInk" xmlns:wne="http://schemas.microsoft.com/office/word/2006/wordml" xmlns:wps="http://schemas.microsoft.com/office/word/2010/wordprocessingShape" mc:Ignorable="w14 w15 w16se w16cid w16 w16cex w16sdtdh wp14">
   <w:body>
     <w:tbl>
       <w:tblPr>
@@ -246,7 +246,47 @@
                 <w:sz w:val="24"/>
                 <w:szCs w:val="24"/>
               </w:rPr>
-              <w:t>06/02/</w:t>
+              <w:t>0</w:t>
+            </w:r>
+            <w:r>
+              <w:rPr>
+                <w:b/>
+                <w:color w:val="000000" w:themeColor="text1"/>
+                <w:spacing w:val="14"/>
+                <w:sz w:val="24"/>
+                <w:szCs w:val="24"/>
+              </w:rPr>
+              <w:t>3/</w:t>
+            </w:r>
+            <w:r>
+              <w:rPr>
+                <w:b/>
+                <w:color w:val="000000" w:themeColor="text1"/>
+                <w:spacing w:val="14"/>
+                <w:sz w:val="24"/>
+                <w:szCs w:val="24"/>
+              </w:rPr>
+              <w:t>0</w:t>
+            </w:r>
+            <w:r>
+              <w:rPr>
+                <w:b/>
+                <w:color w:val="000000" w:themeColor="text1"/>
+                <w:spacing w:val="14"/>
+                <w:sz w:val="24"/>
+                <w:szCs w:val="24"/>
+              </w:rPr>
+              <w:t>4</w:t>
+            </w:r>
+            <w:r>
+              <w:rPr>
+                <w:b/>
+                <w:color w:val="000000" w:themeColor="text1"/>
+                <w:spacing w:val="14"/>
+                <w:sz w:val="24"/>
+                <w:szCs w:val="24"/>
+              </w:rPr>
+              <w:t>/</w:t>
             </w:r>
             <w:r>
               <w:rPr>
@@ -286,7 +326,7 @@
                 <w:sz w:val="24"/>
                 <w:szCs w:val="24"/>
               </w:rPr>
-              <w:t>12</w:t>
+              <w:t>09</w:t>
             </w:r>
             <w:r>
               <w:rPr>
@@ -306,7 +346,17 @@
                 <w:sz w:val="24"/>
                 <w:szCs w:val="24"/>
               </w:rPr>
-              <w:t>02</w:t>
+              <w:t>0</w:t>
+            </w:r>
+            <w:r>
+              <w:rPr>
+                <w:b/>
+                <w:color w:val="000000" w:themeColor="text1"/>
+                <w:spacing w:val="14"/>
+                <w:sz w:val="24"/>
+                <w:szCs w:val="24"/>
+              </w:rPr>
+              <w:t>4</w:t>
             </w:r>
             <w:r>
               <w:rPr>
@@ -395,6 +445,16 @@
                 <w:szCs w:val="24"/>
               </w:rPr>
               <w:t xml:space="preserve">WEEK </w:t>
+            </w:r>
+            <w:r>
+              <w:rPr>
+                <w:b/>
+                <w:bCs/>
+                <w:color w:val="FFFFFF" w:themeColor="background1"/>
+                <w:sz w:val="24"/>
+                <w:szCs w:val="24"/>
+              </w:rPr>
+              <w:t>11</w:t>
             </w:r>
           </w:p>
         </w:tc>
@@ -685,16 +745,7 @@
           <w:sz w:val="28"/>
           <w:szCs w:val="28"/>
         </w:rPr>
-        <w:t xml:space="preserve"> </w:t>
-      </w:r>
-      <w:proofErr w:type="gramStart"/>
-      <w:r>
-        <w:rPr>
-          <w:b/>
-          <w:sz w:val="28"/>
-          <w:szCs w:val="28"/>
-        </w:rPr>
-        <w:t>DESCRIPTION</w:t>
+        <w:t xml:space="preserve"> DESCRIPTION</w:t>
       </w:r>
       <w:r>
         <w:rPr>
@@ -702,16 +753,7 @@
           <w:sz w:val="28"/>
           <w:szCs w:val="28"/>
         </w:rPr>
-        <w:t xml:space="preserve"> :</w:t>
-      </w:r>
-      <w:proofErr w:type="gramEnd"/>
-      <w:r>
-        <w:rPr>
-          <w:b/>
-          <w:sz w:val="28"/>
-          <w:szCs w:val="28"/>
-        </w:rPr>
-        <w:t xml:space="preserve"> </w:t>
+        <w:t xml:space="preserve">: </w:t>
       </w:r>
     </w:p>
     <w:p>
@@ -734,16 +776,16 @@
         <mc:AlternateContent>
           <mc:Choice Requires="wps">
             <w:drawing>
-              <wp:anchor distT="91440" distB="91440" distL="114300" distR="114300" simplePos="0" relativeHeight="251662336" behindDoc="0" locked="0" layoutInCell="0" allowOverlap="1" wp14:anchorId="14778F67" wp14:editId="6F78F02A">
+              <wp:anchor distT="91440" distB="91440" distL="114300" distR="114300" simplePos="0" relativeHeight="251662336" behindDoc="0" locked="0" layoutInCell="0" allowOverlap="1" wp14:anchorId="14778F67" wp14:editId="1FBC0054">
                 <wp:simplePos x="0" y="0"/>
                 <wp:positionH relativeFrom="margin">
-                  <wp:posOffset>2114550</wp:posOffset>
+                  <wp:posOffset>2118360</wp:posOffset>
                 </wp:positionH>
                 <wp:positionV relativeFrom="margin">
-                  <wp:posOffset>2759075</wp:posOffset>
+                  <wp:posOffset>2758440</wp:posOffset>
                 </wp:positionV>
-                <wp:extent cx="3982085" cy="457200"/>
-                <wp:effectExtent l="0" t="0" r="18415" b="19050"/>
+                <wp:extent cx="3982085" cy="601980"/>
+                <wp:effectExtent l="0" t="0" r="18415" b="26670"/>
                 <wp:wrapSquare wrapText="bothSides"/>
                 <wp:docPr id="6" name="AutoShape 2"/>
                 <wp:cNvGraphicFramePr>
@@ -758,7 +800,7 @@
                       <wps:spPr bwMode="auto">
                         <a:xfrm>
                           <a:off x="0" y="0"/>
-                          <a:ext cx="3982085" cy="457200"/>
+                          <a:ext cx="3982085" cy="601980"/>
                         </a:xfrm>
                         <a:prstGeom prst="foldedCorner">
                           <a:avLst>
@@ -798,7 +840,7 @@
                                 <w:szCs w:val="28"/>
                                 <w:lang w:val="en-IN"/>
                               </w:rPr>
-                              <w:t>P</w:t>
+                              <w:t>SHASHANK SHARMA, PRATHAM PATEL, YASH SONI, SHUBHAM PATEL</w:t>
                             </w:r>
                             <w:r>
                               <w:rPr>
@@ -807,16 +849,7 @@
                                 <w:szCs w:val="28"/>
                                 <w:lang w:val="en-IN"/>
                               </w:rPr>
-                              <w:t>R</w:t>
-                            </w:r>
-                            <w:r>
-                              <w:rPr>
-                                <w:b/>
-                                <w:sz w:val="28"/>
-                                <w:szCs w:val="28"/>
-                                <w:lang w:val="en-IN"/>
-                              </w:rPr>
-                              <w:t>ATHAM PATEL</w:t>
+                              <w:tab/>
                             </w:r>
                           </w:p>
                           <w:p>
@@ -851,7 +884,7 @@
           </mc:Choice>
           <mc:Fallback>
             <w:pict>
-              <v:shape w14:anchorId="14778F67" id="_x0000_s1027" type="#_x0000_t65" style="position:absolute;margin-left:166.5pt;margin-top:217.25pt;width:313.55pt;height:36pt;z-index:251662336;visibility:visible;mso-wrap-style:square;mso-width-percent:0;mso-height-percent:0;mso-wrap-distance-left:9pt;mso-wrap-distance-top:7.2pt;mso-wrap-distance-right:9pt;mso-wrap-distance-bottom:7.2pt;mso-position-horizontal:absolute;mso-position-horizontal-relative:margin;mso-position-vertical:absolute;mso-position-vertical-relative:margin;mso-width-percent:0;mso-height-percent:0;mso-width-relative:page;mso-height-relative:page;v-text-anchor:top" o:gfxdata="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" o:allowincell="f" fillcolor="#cf7b79" strokecolor="#969696" strokeweight=".5pt">
+              <v:shape w14:anchorId="14778F67" id="_x0000_s1027" type="#_x0000_t65" style="position:absolute;margin-left:166.8pt;margin-top:217.2pt;width:313.55pt;height:47.4pt;z-index:251662336;visibility:visible;mso-wrap-style:square;mso-width-percent:0;mso-height-percent:0;mso-wrap-distance-left:9pt;mso-wrap-distance-top:7.2pt;mso-wrap-distance-right:9pt;mso-wrap-distance-bottom:7.2pt;mso-position-horizontal:absolute;mso-position-horizontal-relative:margin;mso-position-vertical:absolute;mso-position-vertical-relative:margin;mso-width-percent:0;mso-height-percent:0;mso-width-relative:page;mso-height-relative:page;v-text-anchor:top" o:gfxdata="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" o:allowincell="f" fillcolor="#cf7b79" strokecolor="#969696" strokeweight=".5pt">
                 <v:fill opacity="19789f"/>
                 <v:textbox inset="10.8pt,7.2pt,10.8pt">
                   <w:txbxContent>
@@ -872,7 +905,7 @@
                           <w:szCs w:val="28"/>
                           <w:lang w:val="en-IN"/>
                         </w:rPr>
-                        <w:t>P</w:t>
+                        <w:t>SHASHANK SHARMA, PRATHAM PATEL, YASH SONI, SHUBHAM PATEL</w:t>
                       </w:r>
                       <w:r>
                         <w:rPr>
@@ -881,16 +914,7 @@
                           <w:szCs w:val="28"/>
                           <w:lang w:val="en-IN"/>
                         </w:rPr>
-                        <w:t>R</w:t>
-                      </w:r>
-                      <w:r>
-                        <w:rPr>
-                          <w:b/>
-                          <w:sz w:val="28"/>
-                          <w:szCs w:val="28"/>
-                          <w:lang w:val="en-IN"/>
-                        </w:rPr>
-                        <w:t>ATHAM PATEL</w:t>
+                        <w:tab/>
                       </w:r>
                     </w:p>
                     <w:p>
@@ -930,25 +954,23 @@
           <w:sz w:val="28"/>
           <w:szCs w:val="28"/>
         </w:rPr>
-        <w:t xml:space="preserve">GROUP </w:t>
+        <w:t>GROUP MEMBER</w:t>
       </w:r>
-      <w:proofErr w:type="gramStart"/>
       <w:r>
         <w:rPr>
           <w:b/>
           <w:sz w:val="28"/>
           <w:szCs w:val="28"/>
         </w:rPr>
-        <w:t>MEMBER :</w:t>
+        <w:t>S</w:t>
       </w:r>
-      <w:proofErr w:type="gramEnd"/>
       <w:r>
         <w:rPr>
           <w:b/>
           <w:sz w:val="28"/>
           <w:szCs w:val="28"/>
         </w:rPr>
-        <w:t xml:space="preserve"> </w:t>
+        <w:t xml:space="preserve">: </w:t>
       </w:r>
     </w:p>
     <w:p>
@@ -1127,25 +1149,7 @@
           <w:sz w:val="28"/>
           <w:szCs w:val="28"/>
         </w:rPr>
-        <w:t xml:space="preserve">GROUP </w:t>
-      </w:r>
-      <w:proofErr w:type="gramStart"/>
-      <w:r>
-        <w:rPr>
-          <w:b/>
-          <w:sz w:val="28"/>
-          <w:szCs w:val="28"/>
-        </w:rPr>
-        <w:t>ID :</w:t>
-      </w:r>
-      <w:proofErr w:type="gramEnd"/>
-      <w:r>
-        <w:rPr>
-          <w:b/>
-          <w:sz w:val="28"/>
-          <w:szCs w:val="28"/>
-        </w:rPr>
-        <w:t xml:space="preserve"> </w:t>
+        <w:t xml:space="preserve">GROUP ID: </w:t>
       </w:r>
     </w:p>
     <w:p>
@@ -1324,25 +1328,7 @@
           <w:sz w:val="28"/>
           <w:szCs w:val="28"/>
         </w:rPr>
-        <w:t xml:space="preserve">GROUP </w:t>
-      </w:r>
-      <w:proofErr w:type="gramStart"/>
-      <w:r>
-        <w:rPr>
-          <w:b/>
-          <w:sz w:val="28"/>
-          <w:szCs w:val="28"/>
-        </w:rPr>
-        <w:t>GUIDE :</w:t>
-      </w:r>
-      <w:proofErr w:type="gramEnd"/>
-      <w:r>
-        <w:rPr>
-          <w:b/>
-          <w:sz w:val="28"/>
-          <w:szCs w:val="28"/>
-        </w:rPr>
-        <w:t xml:space="preserve"> </w:t>
+        <w:t xml:space="preserve">GROUP GUIDE: </w:t>
       </w:r>
     </w:p>
     <w:p>
@@ -1521,18 +1507,8 @@
           <w:sz w:val="28"/>
           <w:szCs w:val="28"/>
         </w:rPr>
-        <w:t xml:space="preserve">GROUP </w:t>
+        <w:t>GROUP COORDINATOR:</w:t>
       </w:r>
-      <w:proofErr w:type="gramStart"/>
-      <w:r>
-        <w:rPr>
-          <w:b/>
-          <w:sz w:val="28"/>
-          <w:szCs w:val="28"/>
-        </w:rPr>
-        <w:t>COORDINATOR :</w:t>
-      </w:r>
-      <w:proofErr w:type="gramEnd"/>
     </w:p>
     <w:p>
       <w:pPr>
@@ -1736,16 +1712,7 @@
           <w:sz w:val="28"/>
           <w:szCs w:val="28"/>
         </w:rPr>
-        <w:t xml:space="preserve">GUIDE </w:t>
-      </w:r>
-      <w:proofErr w:type="gramStart"/>
-      <w:r>
-        <w:rPr>
-          <w:b/>
-          <w:sz w:val="28"/>
-          <w:szCs w:val="28"/>
-        </w:rPr>
-        <w:t>NAME</w:t>
+        <w:t>GUIDE NAME</w:t>
       </w:r>
       <w:r>
         <w:rPr>
@@ -1753,24 +1720,7 @@
           <w:sz w:val="28"/>
           <w:szCs w:val="28"/>
         </w:rPr>
-        <w:t xml:space="preserve"> </w:t>
-      </w:r>
-      <w:r>
-        <w:rPr>
-          <w:b/>
-          <w:sz w:val="28"/>
-          <w:szCs w:val="28"/>
-        </w:rPr>
-        <w:t>:</w:t>
-      </w:r>
-      <w:proofErr w:type="gramEnd"/>
-      <w:r>
-        <w:rPr>
-          <w:b/>
-          <w:sz w:val="28"/>
-          <w:szCs w:val="28"/>
-        </w:rPr>
-        <w:t xml:space="preserve"> </w:t>
+        <w:t xml:space="preserve">: </w:t>
       </w:r>
     </w:p>
     <w:p>
@@ -1961,7 +1911,6 @@
         </w:rPr>
         <w:t xml:space="preserve">COLLEGE GUIDE </w:t>
       </w:r>
-      <w:proofErr w:type="gramStart"/>
       <w:r>
         <w:rPr>
           <w:b/>
@@ -1984,16 +1933,7 @@
           <w:sz w:val="28"/>
           <w:szCs w:val="28"/>
         </w:rPr>
-        <w:t>. :</w:t>
-      </w:r>
-      <w:proofErr w:type="gramEnd"/>
-      <w:r>
-        <w:rPr>
-          <w:b/>
-          <w:sz w:val="28"/>
-          <w:szCs w:val="28"/>
-        </w:rPr>
-        <w:t xml:space="preserve"> </w:t>
+        <w:t xml:space="preserve">.: </w:t>
       </w:r>
     </w:p>
     <w:p>
@@ -2284,18 +2224,8 @@
           <w:sz w:val="28"/>
           <w:szCs w:val="28"/>
         </w:rPr>
-        <w:t>COLLEGE GUIDE EMAIL</w:t>
+        <w:t>COLLEGE GUIDE EMAIL.:</w:t>
       </w:r>
-      <w:proofErr w:type="gramStart"/>
-      <w:r>
-        <w:rPr>
-          <w:b/>
-          <w:sz w:val="28"/>
-          <w:szCs w:val="28"/>
-        </w:rPr>
-        <w:t>. :</w:t>
-      </w:r>
-      <w:proofErr w:type="gramEnd"/>
     </w:p>
     <w:p>
       <w:pPr>
@@ -2465,63 +2395,89 @@
           <w:sz w:val="28"/>
           <w:szCs w:val="28"/>
         </w:rPr>
-        <w:t xml:space="preserve">COLLEGE </w:t>
+        <w:t xml:space="preserve">COLLEGE NAME: </w:t>
       </w:r>
-      <w:proofErr w:type="gramStart"/>
+    </w:p>
+    <w:p>
+      <w:pPr>
+        <w:spacing w:after="200" w:line="240" w:lineRule="auto"/>
+        <w:rPr>
+          <w:b/>
+          <w:sz w:val="28"/>
+          <w:szCs w:val="28"/>
+        </w:rPr>
+      </w:pPr>
       <w:r>
         <w:rPr>
           <w:b/>
           <w:sz w:val="28"/>
           <w:szCs w:val="28"/>
         </w:rPr>
-        <w:t>NAME :</w:t>
+        <w:lastRenderedPageBreak/>
+        <w:t xml:space="preserve">PROJECT LINK: </w:t>
       </w:r>
-      <w:proofErr w:type="gramEnd"/>
+      <w:hyperlink r:id="rId14" w:history="1">
+        <w:r>
+          <w:rPr>
+            <w:rStyle w:val="Hyperlink"/>
+            <w:b/>
+            <w:sz w:val="28"/>
+            <w:szCs w:val="28"/>
+          </w:rPr>
+          <w:t>https://github.com/shashankgsharma/malwaredetectionsystem</w:t>
+        </w:r>
+      </w:hyperlink>
+    </w:p>
+    <w:p>
+      <w:pPr>
+        <w:spacing w:after="200" w:line="240" w:lineRule="auto"/>
+        <w:rPr>
+          <w:b/>
+          <w:sz w:val="28"/>
+          <w:szCs w:val="28"/>
+        </w:rPr>
+      </w:pPr>
+    </w:p>
+    <w:p>
+      <w:pPr>
+        <w:spacing w:after="200" w:line="240" w:lineRule="auto"/>
+        <w:rPr>
+          <w:b/>
+          <w:sz w:val="28"/>
+          <w:szCs w:val="28"/>
+        </w:rPr>
+      </w:pPr>
       <w:r>
         <w:rPr>
           <w:b/>
           <w:sz w:val="28"/>
           <w:szCs w:val="28"/>
         </w:rPr>
-        <w:t xml:space="preserve"> </w:t>
+        <w:t>03</w:t>
       </w:r>
-    </w:p>
-    <w:p>
-      <w:pPr>
-        <w:spacing w:after="200" w:line="240" w:lineRule="auto"/>
-        <w:rPr>
-          <w:b/>
-          <w:sz w:val="28"/>
-          <w:szCs w:val="28"/>
-        </w:rPr>
-      </w:pPr>
-    </w:p>
-    <w:p>
-      <w:pPr>
-        <w:spacing w:after="200" w:line="240" w:lineRule="auto"/>
-        <w:rPr>
-          <w:b/>
-          <w:sz w:val="28"/>
-          <w:szCs w:val="28"/>
-        </w:rPr>
-      </w:pPr>
-    </w:p>
-    <w:p>
-      <w:pPr>
-        <w:spacing w:after="200" w:line="240" w:lineRule="auto"/>
-        <w:rPr>
-          <w:b/>
-          <w:sz w:val="28"/>
-          <w:szCs w:val="28"/>
-        </w:rPr>
-      </w:pPr>
       <w:r>
         <w:rPr>
           <w:b/>
           <w:sz w:val="28"/>
           <w:szCs w:val="28"/>
         </w:rPr>
-        <w:t>06/02/</w:t>
+        <w:t>/0</w:t>
+      </w:r>
+      <w:r>
+        <w:rPr>
+          <w:b/>
+          <w:sz w:val="28"/>
+          <w:szCs w:val="28"/>
+        </w:rPr>
+        <w:t>4</w:t>
+      </w:r>
+      <w:r>
+        <w:rPr>
+          <w:b/>
+          <w:sz w:val="28"/>
+          <w:szCs w:val="28"/>
+        </w:rPr>
+        <w:t>/</w:t>
       </w:r>
       <w:r>
         <w:rPr>
@@ -2545,7 +2501,31 @@
           <w:sz w:val="28"/>
           <w:szCs w:val="28"/>
         </w:rPr>
-        <w:t>12/02/</w:t>
+        <w:t>09</w:t>
+      </w:r>
+      <w:r>
+        <w:rPr>
+          <w:b/>
+          <w:sz w:val="28"/>
+          <w:szCs w:val="28"/>
+        </w:rPr>
+        <w:t>/0</w:t>
+      </w:r>
+      <w:r>
+        <w:rPr>
+          <w:b/>
+          <w:sz w:val="28"/>
+          <w:szCs w:val="28"/>
+        </w:rPr>
+        <w:t>4</w:t>
+      </w:r>
+      <w:r>
+        <w:rPr>
+          <w:b/>
+          <w:sz w:val="28"/>
+          <w:szCs w:val="28"/>
+        </w:rPr>
+        <w:t>/</w:t>
       </w:r>
       <w:r>
         <w:rPr>
@@ -2580,25 +2560,7 @@
           <w:sz w:val="28"/>
           <w:szCs w:val="28"/>
         </w:rPr>
-        <w:t xml:space="preserve">Learning </w:t>
-      </w:r>
-      <w:r>
-        <w:rPr>
-          <w:b/>
-          <w:w w:val="105"/>
-          <w:sz w:val="28"/>
-          <w:szCs w:val="28"/>
-        </w:rPr>
-        <w:t xml:space="preserve">Basic malware definition and </w:t>
-      </w:r>
-      <w:r>
-        <w:rPr>
-          <w:b/>
-          <w:w w:val="105"/>
-          <w:sz w:val="28"/>
-          <w:szCs w:val="28"/>
-        </w:rPr>
-        <w:t>brainstorming</w:t>
+        <w:t>Performing Traditional ML and MLP Deep Learning for behavioral analysis</w:t>
       </w:r>
     </w:p>
     <w:tbl>
@@ -2648,7 +2610,43 @@
                 <w:szCs w:val="20"/>
                 <w:lang w:eastAsia="ja-JP"/>
               </w:rPr>
-              <w:t>06/02/</w:t>
+              <w:t>0</w:t>
+            </w:r>
+            <w:r>
+              <w:rPr>
+                <w:rFonts w:asciiTheme="majorHAnsi" w:eastAsiaTheme="majorEastAsia" w:hAnsiTheme="majorHAnsi" w:cstheme="majorBidi"/>
+                <w:sz w:val="23"/>
+                <w:szCs w:val="20"/>
+                <w:lang w:eastAsia="ja-JP"/>
+              </w:rPr>
+              <w:t>3</w:t>
+            </w:r>
+            <w:r>
+              <w:rPr>
+                <w:rFonts w:asciiTheme="majorHAnsi" w:eastAsiaTheme="majorEastAsia" w:hAnsiTheme="majorHAnsi" w:cstheme="majorBidi"/>
+                <w:sz w:val="23"/>
+                <w:szCs w:val="20"/>
+                <w:lang w:eastAsia="ja-JP"/>
+              </w:rPr>
+              <w:t>/0</w:t>
+            </w:r>
+            <w:r>
+              <w:rPr>
+                <w:rFonts w:asciiTheme="majorHAnsi" w:eastAsiaTheme="majorEastAsia" w:hAnsiTheme="majorHAnsi" w:cstheme="majorBidi"/>
+                <w:sz w:val="23"/>
+                <w:szCs w:val="20"/>
+                <w:lang w:eastAsia="ja-JP"/>
+              </w:rPr>
+              <w:t>4</w:t>
+            </w:r>
+            <w:r>
+              <w:rPr>
+                <w:rFonts w:asciiTheme="majorHAnsi" w:eastAsiaTheme="majorEastAsia" w:hAnsiTheme="majorHAnsi" w:cstheme="majorBidi"/>
+                <w:sz w:val="23"/>
+                <w:szCs w:val="20"/>
+                <w:lang w:eastAsia="ja-JP"/>
+              </w:rPr>
+              <w:t>/</w:t>
             </w:r>
             <w:r>
               <w:rPr>
@@ -2678,7 +2676,32 @@
           <w:p>
             <w:pPr>
               <w:spacing w:after="200" w:line="240" w:lineRule="auto"/>
-              <w:jc w:val="center"/>
+              <w:cnfStyle w:val="100000000000" w:firstRow="1" w:lastRow="0" w:firstColumn="0" w:lastColumn="0" w:oddVBand="0" w:evenVBand="0" w:oddHBand="0" w:evenHBand="0" w:firstRowFirstColumn="0" w:firstRowLastColumn="0" w:lastRowFirstColumn="0" w:lastRowLastColumn="0"/>
+              <w:rPr>
+                <w:b w:val="0"/>
+                <w:bCs w:val="0"/>
+                <w:sz w:val="24"/>
+                <w:szCs w:val="24"/>
+              </w:rPr>
+            </w:pPr>
+            <w:r>
+              <w:rPr>
+                <w:sz w:val="24"/>
+                <w:szCs w:val="24"/>
+              </w:rPr>
+              <w:t xml:space="preserve">Found Behavioral log dataset and performed </w:t>
+            </w:r>
+            <w:r>
+              <w:rPr>
+                <w:sz w:val="24"/>
+                <w:szCs w:val="24"/>
+              </w:rPr>
+              <w:t xml:space="preserve">Preprocessing and </w:t>
+            </w:r>
+          </w:p>
+          <w:p>
+            <w:pPr>
+              <w:spacing w:after="200" w:line="240" w:lineRule="auto"/>
               <w:cnfStyle w:val="100000000000" w:firstRow="1" w:lastRow="0" w:firstColumn="0" w:lastColumn="0" w:oddVBand="0" w:evenVBand="0" w:oddHBand="0" w:evenHBand="0" w:firstRowFirstColumn="0" w:firstRowLastColumn="0" w:lastRowFirstColumn="0" w:lastRowLastColumn="0"/>
               <w:rPr>
                 <w:sz w:val="24"/>
@@ -2690,21 +2713,7 @@
                 <w:sz w:val="24"/>
                 <w:szCs w:val="24"/>
               </w:rPr>
-              <w:t xml:space="preserve">Explored about viruses and types of </w:t>
-            </w:r>
-            <w:r>
-              <w:rPr>
-                <w:sz w:val="24"/>
-                <w:szCs w:val="24"/>
-              </w:rPr>
-              <w:t xml:space="preserve">malwares </w:t>
-            </w:r>
-            <w:r>
-              <w:rPr>
-                <w:sz w:val="24"/>
-                <w:szCs w:val="24"/>
-              </w:rPr>
-              <w:t>in detail</w:t>
+              <w:t>EDA on it</w:t>
             </w:r>
           </w:p>
         </w:tc>
@@ -2724,7 +2733,19 @@
               <w:jc w:val="center"/>
             </w:pPr>
             <w:r>
-              <w:t>07/02/</w:t>
+              <w:t>0</w:t>
+            </w:r>
+            <w:r>
+              <w:t>4</w:t>
+            </w:r>
+            <w:r>
+              <w:t>/0</w:t>
+            </w:r>
+            <w:r>
+              <w:t>4</w:t>
+            </w:r>
+            <w:r>
+              <w:t>/</w:t>
             </w:r>
             <w:r>
               <w:t>2023</w:t>
@@ -2750,14 +2771,7 @@
                 <w:b/>
                 <w:bCs/>
               </w:rPr>
-              <w:t xml:space="preserve">Did problem identification and learned </w:t>
-            </w:r>
-            <w:r>
-              <w:rPr>
-                <w:b/>
-                <w:bCs/>
-              </w:rPr>
-              <w:t>how to use ML techniques for malware detection</w:t>
+              <w:t>Performed K-fold cross validation for train, test for 4 different traditional ml algorithms</w:t>
             </w:r>
           </w:p>
         </w:tc>
@@ -2777,7 +2791,19 @@
               <w:jc w:val="center"/>
             </w:pPr>
             <w:r>
-              <w:t>08/02/</w:t>
+              <w:t>0</w:t>
+            </w:r>
+            <w:r>
+              <w:t>5</w:t>
+            </w:r>
+            <w:r>
+              <w:t>/0</w:t>
+            </w:r>
+            <w:r>
+              <w:t>4</w:t>
+            </w:r>
+            <w:r>
+              <w:t>/</w:t>
             </w:r>
             <w:r>
               <w:t>2023</w:t>
@@ -2809,27 +2835,7 @@
                 <w:sz w:val="24"/>
                 <w:szCs w:val="24"/>
               </w:rPr>
-              <w:t xml:space="preserve">Explored </w:t>
-            </w:r>
-            <w:r>
-              <w:rPr>
-                <w:rFonts w:asciiTheme="majorHAnsi" w:eastAsiaTheme="majorEastAsia" w:hAnsiTheme="majorHAnsi" w:cstheme="majorBidi"/>
-                <w:b/>
-                <w:bCs/>
-                <w:sz w:val="24"/>
-                <w:szCs w:val="24"/>
-              </w:rPr>
-              <w:t>suitable</w:t>
-            </w:r>
-            <w:r>
-              <w:rPr>
-                <w:rFonts w:asciiTheme="majorHAnsi" w:eastAsiaTheme="majorEastAsia" w:hAnsiTheme="majorHAnsi" w:cstheme="majorBidi"/>
-                <w:b/>
-                <w:bCs/>
-                <w:sz w:val="24"/>
-                <w:szCs w:val="24"/>
-              </w:rPr>
-              <w:t xml:space="preserve"> Machine Learning types for the given problem</w:t>
+              <w:t>Comparison and EDA of results from traditional ml algos</w:t>
             </w:r>
           </w:p>
         </w:tc>
@@ -2849,7 +2855,19 @@
               <w:jc w:val="center"/>
             </w:pPr>
             <w:r>
-              <w:t>09/02/</w:t>
+              <w:t>0</w:t>
+            </w:r>
+            <w:r>
+              <w:t>6</w:t>
+            </w:r>
+            <w:r>
+              <w:t>/0</w:t>
+            </w:r>
+            <w:r>
+              <w:t>4</w:t>
+            </w:r>
+            <w:r>
+              <w:t>/</w:t>
             </w:r>
             <w:r>
               <w:t>2023</w:t>
@@ -2881,7 +2899,7 @@
                 <w:sz w:val="24"/>
                 <w:szCs w:val="24"/>
               </w:rPr>
-              <w:t>Proposed solutions with algorithms</w:t>
+              <w:t xml:space="preserve">Researched about Neural Networks and sequential MLP model implementation </w:t>
             </w:r>
           </w:p>
         </w:tc>
@@ -2901,7 +2919,16 @@
               <w:jc w:val="center"/>
             </w:pPr>
             <w:r>
-              <w:t>10/02/</w:t>
+              <w:t>07</w:t>
+            </w:r>
+            <w:r>
+              <w:t>/0</w:t>
+            </w:r>
+            <w:r>
+              <w:t>4</w:t>
+            </w:r>
+            <w:r>
+              <w:t>/</w:t>
             </w:r>
             <w:r>
               <w:t>2023</w:t>
@@ -2936,7 +2963,7 @@
                 <w:sz w:val="24"/>
                 <w:szCs w:val="24"/>
               </w:rPr>
-              <w:t>Listed functional requirements for the project</w:t>
+              <w:t>Preprocessed data separately for MLP and trained the dataset for model development</w:t>
             </w:r>
           </w:p>
         </w:tc>
@@ -2956,7 +2983,16 @@
               <w:jc w:val="center"/>
             </w:pPr>
             <w:r>
-              <w:t>11/02/</w:t>
+              <w:t>08</w:t>
+            </w:r>
+            <w:r>
+              <w:t>/0</w:t>
+            </w:r>
+            <w:r>
+              <w:t>4</w:t>
+            </w:r>
+            <w:r>
+              <w:t>/</w:t>
             </w:r>
             <w:r>
               <w:t>2023</w:t>
@@ -2988,7 +3024,7 @@
                 <w:sz w:val="24"/>
                 <w:szCs w:val="24"/>
               </w:rPr>
-              <w:t>holiday</w:t>
+              <w:t>Did model building for MLP and evaluated the training and validation loss with increasing epochs</w:t>
             </w:r>
           </w:p>
         </w:tc>
@@ -3008,7 +3044,16 @@
               <w:jc w:val="center"/>
             </w:pPr>
             <w:r>
-              <w:t>12/02/</w:t>
+              <w:t>09</w:t>
+            </w:r>
+            <w:r>
+              <w:t>/0</w:t>
+            </w:r>
+            <w:r>
+              <w:t>4</w:t>
+            </w:r>
+            <w:r>
+              <w:t>/</w:t>
             </w:r>
             <w:r>
               <w:t>2023</w:t>
@@ -3040,77 +3085,7 @@
                 <w:sz w:val="24"/>
                 <w:szCs w:val="24"/>
               </w:rPr>
-              <w:t>Researched about different r</w:t>
-            </w:r>
-            <w:r>
-              <w:rPr>
-                <w:rFonts w:asciiTheme="majorHAnsi" w:eastAsiaTheme="majorEastAsia" w:hAnsiTheme="majorHAnsi" w:cstheme="majorBidi"/>
-                <w:b/>
-                <w:bCs/>
-                <w:sz w:val="24"/>
-                <w:szCs w:val="24"/>
-              </w:rPr>
-              <w:t>eq</w:t>
-            </w:r>
-            <w:r>
-              <w:rPr>
-                <w:rFonts w:asciiTheme="majorHAnsi" w:eastAsiaTheme="majorEastAsia" w:hAnsiTheme="majorHAnsi" w:cstheme="majorBidi"/>
-                <w:b/>
-                <w:bCs/>
-                <w:sz w:val="24"/>
-                <w:szCs w:val="24"/>
-              </w:rPr>
-              <w:t>uired libraries</w:t>
-            </w:r>
-            <w:r>
-              <w:rPr>
-                <w:rFonts w:asciiTheme="majorHAnsi" w:eastAsiaTheme="majorEastAsia" w:hAnsiTheme="majorHAnsi" w:cstheme="majorBidi"/>
-                <w:b/>
-                <w:bCs/>
-                <w:sz w:val="24"/>
-                <w:szCs w:val="24"/>
-              </w:rPr>
-              <w:t xml:space="preserve"> and software</w:t>
-            </w:r>
-            <w:r>
-              <w:rPr>
-                <w:rFonts w:asciiTheme="majorHAnsi" w:eastAsiaTheme="majorEastAsia" w:hAnsiTheme="majorHAnsi" w:cstheme="majorBidi"/>
-                <w:b/>
-                <w:bCs/>
-                <w:sz w:val="24"/>
-                <w:szCs w:val="24"/>
-              </w:rPr>
-              <w:t>/ platforms</w:t>
-            </w:r>
-            <w:r>
-              <w:rPr>
-                <w:rFonts w:asciiTheme="majorHAnsi" w:eastAsiaTheme="majorEastAsia" w:hAnsiTheme="majorHAnsi" w:cstheme="majorBidi"/>
-                <w:b/>
-                <w:bCs/>
-                <w:sz w:val="24"/>
-                <w:szCs w:val="24"/>
-              </w:rPr>
-              <w:t xml:space="preserve"> for </w:t>
-            </w:r>
-            <w:r>
-              <w:rPr>
-                <w:rFonts w:asciiTheme="majorHAnsi" w:eastAsiaTheme="majorEastAsia" w:hAnsiTheme="majorHAnsi" w:cstheme="majorBidi"/>
-                <w:b/>
-                <w:bCs/>
-                <w:sz w:val="24"/>
-                <w:szCs w:val="24"/>
-              </w:rPr>
-              <w:t>collaborative</w:t>
-            </w:r>
-            <w:r>
-              <w:rPr>
-                <w:rFonts w:asciiTheme="majorHAnsi" w:eastAsiaTheme="majorEastAsia" w:hAnsiTheme="majorHAnsi" w:cstheme="majorBidi"/>
-                <w:b/>
-                <w:bCs/>
-                <w:sz w:val="24"/>
-                <w:szCs w:val="24"/>
-              </w:rPr>
-              <w:t xml:space="preserve"> workflow</w:t>
+              <w:t>Holiday</w:t>
             </w:r>
           </w:p>
         </w:tc>
@@ -3133,7 +3108,7 @@
       </w:tblGrid>
       <w:tr>
         <w:trPr>
-          <w:trHeight w:val="800"/>
+          <w:trHeight w:val="1079"/>
         </w:trPr>
         <w:tc>
           <w:tcPr>
@@ -3151,13 +3126,13 @@
               <w:rPr>
                 <w:b/>
               </w:rPr>
-              <w:t xml:space="preserve">WEEK  </w:t>
+              <w:t xml:space="preserve">WEEK </w:t>
             </w:r>
             <w:r>
               <w:rPr>
                 <w:b/>
               </w:rPr>
-              <w:t>4</w:t>
+              <w:t>12</w:t>
             </w:r>
             <w:r>
               <w:rPr>
@@ -3185,91 +3160,23 @@
                 <w:b/>
                 <w:bCs/>
               </w:rPr>
-              <w:t xml:space="preserve">Planning to </w:t>
+              <w:t xml:space="preserve">We’re planning to implement our model and test it on 4 other different unlabeled behavioral log datasets with different (malware):(benign) files </w:t>
             </w:r>
+            <w:proofErr w:type="gramStart"/>
             <w:r>
               <w:rPr>
                 <w:b/>
                 <w:bCs/>
               </w:rPr>
-              <w:t>Start</w:t>
+              <w:t>ratio, and</w:t>
             </w:r>
+            <w:proofErr w:type="gramEnd"/>
             <w:r>
               <w:rPr>
                 <w:b/>
                 <w:bCs/>
               </w:rPr>
-              <w:t xml:space="preserve"> </w:t>
-            </w:r>
-            <w:r>
-              <w:rPr>
-                <w:b/>
-                <w:bCs/>
-              </w:rPr>
-              <w:t>Implementation</w:t>
-            </w:r>
-            <w:r>
-              <w:rPr>
-                <w:b/>
-                <w:bCs/>
-              </w:rPr>
-              <w:t xml:space="preserve"> of project</w:t>
-            </w:r>
-            <w:r>
-              <w:rPr>
-                <w:b/>
-                <w:bCs/>
-              </w:rPr>
-              <w:t>,</w:t>
-            </w:r>
-            <w:r>
-              <w:rPr>
-                <w:b/>
-                <w:bCs/>
-              </w:rPr>
-              <w:t xml:space="preserve"> which includes</w:t>
-            </w:r>
-            <w:r>
-              <w:rPr>
-                <w:b/>
-                <w:bCs/>
-              </w:rPr>
-              <w:t xml:space="preserve"> </w:t>
-            </w:r>
-            <w:r>
-              <w:rPr>
-                <w:b/>
-                <w:bCs/>
-              </w:rPr>
-              <w:t xml:space="preserve">exploration of dataset </w:t>
-            </w:r>
-            <w:r>
-              <w:rPr>
-                <w:b/>
-                <w:bCs/>
-              </w:rPr>
-              <w:t xml:space="preserve">and malware detection </w:t>
-            </w:r>
-            <w:r>
-              <w:rPr>
-                <w:b/>
-                <w:bCs/>
-              </w:rPr>
-              <w:t>techniques</w:t>
-            </w:r>
-            <w:r>
-              <w:rPr>
-                <w:b/>
-                <w:bCs/>
-              </w:rPr>
-              <w:t xml:space="preserve"> </w:t>
-            </w:r>
-            <w:r>
-              <w:rPr>
-                <w:b/>
-                <w:bCs/>
-              </w:rPr>
-              <w:t>that needs to be implemented in the project.</w:t>
+              <w:t xml:space="preserve"> evaluate their results. </w:t>
             </w:r>
           </w:p>
           <w:p>
@@ -3287,16 +3194,6 @@
         </w:tc>
       </w:tr>
     </w:tbl>
-    <w:p>
-      <w:pPr>
-        <w:spacing w:before="103"/>
-        <w:rPr>
-          <w:b/>
-          <w:spacing w:val="12"/>
-          <w:w w:val="110"/>
-        </w:rPr>
-      </w:pPr>
-    </w:p>
     <w:p>
       <w:pPr>
         <w:spacing w:before="103"/>
@@ -3344,25 +3241,7 @@
         <w:pStyle w:val="ListParagraph"/>
         <w:numPr>
           <w:ilvl w:val="0"/>
-          <w:numId w:val="30"/>
-        </w:numPr>
-        <w:spacing w:after="200" w:line="240" w:lineRule="auto"/>
-      </w:pPr>
-      <w:hyperlink r:id="rId14" w:history="1">
-        <w:r>
-          <w:rPr>
-            <w:rStyle w:val="Hyperlink"/>
-          </w:rPr>
-          <w:t>https://www.cisco.com/c/en_in/products/security/advanced-malware-protection/what-is-malware.html</w:t>
-        </w:r>
-      </w:hyperlink>
-    </w:p>
-    <w:p>
-      <w:pPr>
-        <w:pStyle w:val="ListParagraph"/>
-        <w:numPr>
-          <w:ilvl w:val="0"/>
-          <w:numId w:val="30"/>
+          <w:numId w:val="33"/>
         </w:numPr>
         <w:spacing w:after="200" w:line="240" w:lineRule="auto"/>
       </w:pPr>
@@ -3371,7 +3250,7 @@
           <w:rPr>
             <w:rStyle w:val="Hyperlink"/>
           </w:rPr>
-          <w:t>https://youtu.be/fn33V4iX5G4</w:t>
+          <w:t>https://www.kaggle.com/code/davisl07/malware-detection</w:t>
         </w:r>
       </w:hyperlink>
     </w:p>
@@ -3380,7 +3259,7 @@
         <w:pStyle w:val="ListParagraph"/>
         <w:numPr>
           <w:ilvl w:val="0"/>
-          <w:numId w:val="30"/>
+          <w:numId w:val="33"/>
         </w:numPr>
         <w:spacing w:after="200" w:line="240" w:lineRule="auto"/>
       </w:pPr>
@@ -3389,7 +3268,7 @@
           <w:rPr>
             <w:rStyle w:val="Hyperlink"/>
           </w:rPr>
-          <w:t>https://youtu.be/8dF_NGBqJ-0</w:t>
+          <w:t>https://github.com/rohan-paul/MachineLearning-DeepLearning-Code-for-my-YouTube-Channel/tree/master/Kaggle_Competition/Microsoft_Malware_Classification_BIG_2015</w:t>
         </w:r>
       </w:hyperlink>
     </w:p>
@@ -3398,7 +3277,7 @@
         <w:pStyle w:val="ListParagraph"/>
         <w:numPr>
           <w:ilvl w:val="0"/>
-          <w:numId w:val="30"/>
+          <w:numId w:val="33"/>
         </w:numPr>
         <w:spacing w:after="200" w:line="240" w:lineRule="auto"/>
       </w:pPr>
@@ -3407,7 +3286,7 @@
           <w:rPr>
             <w:rStyle w:val="Hyperlink"/>
           </w:rPr>
-          <w:t>https://github.com/Vatshayan/MALWARE-DETECTION-FINAL-YEAR-PROJECT</w:t>
+          <w:t>https://github.com/dchad/malware-detection</w:t>
         </w:r>
       </w:hyperlink>
     </w:p>
@@ -3416,7 +3295,7 @@
         <w:pStyle w:val="ListParagraph"/>
         <w:numPr>
           <w:ilvl w:val="0"/>
-          <w:numId w:val="30"/>
+          <w:numId w:val="33"/>
         </w:numPr>
         <w:spacing w:after="200" w:line="240" w:lineRule="auto"/>
       </w:pPr>
@@ -3425,7 +3304,7 @@
           <w:rPr>
             <w:rStyle w:val="Hyperlink"/>
           </w:rPr>
-          <w:t>https://www.paloaltonetworks.com/cyberpedia/what-is-malware</w:t>
+          <w:t>https://towardsdatascience.com/malware-detection-using-deep-learning-6c95dd235432</w:t>
         </w:r>
       </w:hyperlink>
     </w:p>
@@ -3434,33 +3313,30 @@
         <w:pStyle w:val="ListParagraph"/>
         <w:numPr>
           <w:ilvl w:val="0"/>
-          <w:numId w:val="30"/>
+          <w:numId w:val="33"/>
         </w:numPr>
         <w:spacing w:after="200" w:line="240" w:lineRule="auto"/>
-        <w:rPr>
-          <w:rStyle w:val="Hyperlink"/>
-          <w:color w:val="auto"/>
-          <w:u w:val="none"/>
-        </w:rPr>
       </w:pPr>
       <w:hyperlink r:id="rId19" w:history="1">
         <w:r>
           <w:rPr>
             <w:rStyle w:val="Hyperlink"/>
           </w:rPr>
-          <w:t>https://www.rapid7.com/fundamentals/malware-attacks/</w:t>
+          <w:t>https://viso.ai/deep-learning/deep-neural-network-three-popular-types/#:~:text=A%20multilayer%20perceptron%20%28MLP%29%20is%20a%20class%20of,computing%20pow</w:t>
+        </w:r>
+        <w:r>
+          <w:rPr>
+            <w:rStyle w:val="Hyperlink"/>
+          </w:rPr>
+          <w:t>e</w:t>
+        </w:r>
+        <w:r>
+          <w:rPr>
+            <w:rStyle w:val="Hyperlink"/>
+          </w:rPr>
+          <w:t>r%20required%20by%20modern%20deep%20learning%20architectures</w:t>
         </w:r>
       </w:hyperlink>
-    </w:p>
-    <w:p>
-      <w:pPr>
-        <w:spacing w:after="200" w:line="240" w:lineRule="auto"/>
-      </w:pPr>
-    </w:p>
-    <w:p>
-      <w:pPr>
-        <w:spacing w:after="200" w:line="240" w:lineRule="auto"/>
-      </w:pPr>
     </w:p>
     <w:p>
       <w:pPr>
@@ -3505,21 +3381,24 @@
       </w:pPr>
       <w:r>
         <w:rPr>
-          <w:noProof/>
+          <w:b/>
+          <w:bCs/>
+          <w:sz w:val="24"/>
+          <w:szCs w:val="24"/>
         </w:rPr>
         <w:drawing>
-          <wp:anchor distT="0" distB="0" distL="114300" distR="114300" simplePos="0" relativeHeight="251695104" behindDoc="0" locked="0" layoutInCell="1" allowOverlap="1" wp14:anchorId="6BB23848" wp14:editId="4A0E0984">
+          <wp:anchor distT="0" distB="0" distL="114300" distR="114300" simplePos="0" relativeHeight="251662848" behindDoc="0" locked="0" layoutInCell="1" allowOverlap="1" wp14:anchorId="2A1A8EEC" wp14:editId="7ECD698B">
             <wp:simplePos x="0" y="0"/>
             <wp:positionH relativeFrom="column">
-              <wp:posOffset>3308985</wp:posOffset>
+              <wp:posOffset>3810</wp:posOffset>
             </wp:positionH>
             <wp:positionV relativeFrom="paragraph">
-              <wp:posOffset>309245</wp:posOffset>
+              <wp:posOffset>3470275</wp:posOffset>
             </wp:positionV>
-            <wp:extent cx="3098165" cy="1831975"/>
-            <wp:effectExtent l="19050" t="19050" r="26035" b="15875"/>
+            <wp:extent cx="5943600" cy="4919980"/>
+            <wp:effectExtent l="19050" t="19050" r="19050" b="13970"/>
             <wp:wrapSquare wrapText="bothSides"/>
-            <wp:docPr id="16" name="Picture 16"/>
+            <wp:docPr id="18" name="Picture 18" descr="Chart&#10;&#10;Description automatically generated"/>
             <wp:cNvGraphicFramePr>
               <a:graphicFrameLocks xmlns:a="http://schemas.openxmlformats.org/drawingml/2006/main" noChangeAspect="1"/>
             </wp:cNvGraphicFramePr>
@@ -3527,263 +3406,11 @@
               <a:graphicData uri="http://schemas.openxmlformats.org/drawingml/2006/picture">
                 <pic:pic xmlns:pic="http://schemas.openxmlformats.org/drawingml/2006/picture">
                   <pic:nvPicPr>
-                    <pic:cNvPr id="0" name="Picture 3"/>
-                    <pic:cNvPicPr>
-                      <a:picLocks noChangeAspect="1" noChangeArrowheads="1"/>
-                    </pic:cNvPicPr>
-                  </pic:nvPicPr>
-                  <pic:blipFill rotWithShape="1">
-                    <a:blip r:embed="rId20">
-                      <a:extLst>
-                        <a:ext uri="{28A0092B-C50C-407E-A947-70E740481C1C}">
-                          <a14:useLocalDpi xmlns:a14="http://schemas.microsoft.com/office/drawing/2010/main" val="0"/>
-                        </a:ext>
-                      </a:extLst>
-                    </a:blip>
-                    <a:srcRect t="16253" b="5079"/>
-                    <a:stretch/>
-                  </pic:blipFill>
-                  <pic:spPr bwMode="auto">
-                    <a:xfrm>
-                      <a:off x="0" y="0"/>
-                      <a:ext cx="3098165" cy="1831975"/>
-                    </a:xfrm>
-                    <a:prstGeom prst="rect">
-                      <a:avLst/>
-                    </a:prstGeom>
-                    <a:noFill/>
-                    <a:ln w="19050" cap="flat" cmpd="sng" algn="ctr">
-                      <a:solidFill>
-                        <a:sysClr val="windowText" lastClr="000000"/>
-                      </a:solidFill>
-                      <a:prstDash val="solid"/>
-                      <a:round/>
-                      <a:headEnd type="none" w="med" len="med"/>
-                      <a:tailEnd type="none" w="med" len="med"/>
-                      <a:extLst>
-                        <a:ext uri="{C807C97D-BFC1-408E-A445-0C87EB9F89A2}">
-                          <ask:lineSketchStyleProps xmlns:ask="http://schemas.microsoft.com/office/drawing/2018/sketchyshapes" sd="0">
-                            <a:custGeom>
-                              <a:avLst/>
-                              <a:gdLst/>
-                              <a:ahLst/>
-                              <a:cxnLst/>
-                              <a:rect l="0" t="0" r="0" b="0"/>
-                              <a:pathLst/>
-                            </a:custGeom>
-                            <ask:type/>
-                          </ask:lineSketchStyleProps>
-                        </a:ext>
-                      </a:extLst>
-                    </a:ln>
-                    <a:extLst>
-                      <a:ext uri="{53640926-AAD7-44D8-BBD7-CCE9431645EC}">
-                        <a14:shadowObscured xmlns:a14="http://schemas.microsoft.com/office/drawing/2010/main"/>
-                      </a:ext>
-                    </a:extLst>
-                  </pic:spPr>
-                </pic:pic>
-              </a:graphicData>
-            </a:graphic>
-            <wp14:sizeRelH relativeFrom="page">
-              <wp14:pctWidth>0</wp14:pctWidth>
-            </wp14:sizeRelH>
-            <wp14:sizeRelV relativeFrom="page">
-              <wp14:pctHeight>0</wp14:pctHeight>
-            </wp14:sizeRelV>
-          </wp:anchor>
-        </w:drawing>
-      </w:r>
-      <w:r>
-        <w:rPr>
-          <w:b/>
-          <w:spacing w:val="12"/>
-          <w:w w:val="110"/>
-          <w:sz w:val="24"/>
-          <w:szCs w:val="24"/>
-          <w:u w:val="single"/>
-        </w:rPr>
-        <w:t>ML TYPES</w:t>
-      </w:r>
-    </w:p>
-    <w:p>
-      <w:pPr>
-        <w:spacing w:after="200" w:line="240" w:lineRule="auto"/>
-      </w:pPr>
-      <w:r>
-        <w:rPr>
-          <w:noProof/>
-        </w:rPr>
-        <w:drawing>
-          <wp:anchor distT="0" distB="0" distL="114300" distR="114300" simplePos="0" relativeHeight="251623424" behindDoc="0" locked="0" layoutInCell="1" allowOverlap="1" wp14:anchorId="4B244794" wp14:editId="542F0309">
-            <wp:simplePos x="0" y="0"/>
-            <wp:positionH relativeFrom="column">
-              <wp:posOffset>292100</wp:posOffset>
-            </wp:positionH>
-            <wp:positionV relativeFrom="paragraph">
-              <wp:posOffset>20955</wp:posOffset>
-            </wp:positionV>
-            <wp:extent cx="2903220" cy="1823085"/>
-            <wp:effectExtent l="19050" t="19050" r="11430" b="24765"/>
-            <wp:wrapSquare wrapText="bothSides"/>
-            <wp:docPr id="5" name="Picture 5"/>
-            <wp:cNvGraphicFramePr>
-              <a:graphicFrameLocks xmlns:a="http://schemas.openxmlformats.org/drawingml/2006/main" noChangeAspect="1"/>
-            </wp:cNvGraphicFramePr>
-            <a:graphic xmlns:a="http://schemas.openxmlformats.org/drawingml/2006/main">
-              <a:graphicData uri="http://schemas.openxmlformats.org/drawingml/2006/picture">
-                <pic:pic xmlns:pic="http://schemas.openxmlformats.org/drawingml/2006/picture">
-                  <pic:nvPicPr>
-                    <pic:cNvPr id="0" name="Picture 2"/>
-                    <pic:cNvPicPr>
-                      <a:picLocks noChangeAspect="1" noChangeArrowheads="1"/>
-                    </pic:cNvPicPr>
-                  </pic:nvPicPr>
-                  <pic:blipFill>
-                    <a:blip r:embed="rId21" cstate="print">
-                      <a:extLst>
-                        <a:ext uri="{28A0092B-C50C-407E-A947-70E740481C1C}">
-                          <a14:useLocalDpi xmlns:a14="http://schemas.microsoft.com/office/drawing/2010/main" val="0"/>
-                        </a:ext>
-                      </a:extLst>
-                    </a:blip>
-                    <a:srcRect/>
-                    <a:stretch>
-                      <a:fillRect/>
-                    </a:stretch>
-                  </pic:blipFill>
-                  <pic:spPr bwMode="auto">
-                    <a:xfrm>
-                      <a:off x="0" y="0"/>
-                      <a:ext cx="2903220" cy="1823085"/>
-                    </a:xfrm>
-                    <a:prstGeom prst="rect">
-                      <a:avLst/>
-                    </a:prstGeom>
-                    <a:noFill/>
-                    <a:ln w="19050">
-                      <a:solidFill>
-                        <a:schemeClr val="tx1"/>
-                      </a:solidFill>
-                    </a:ln>
-                  </pic:spPr>
-                </pic:pic>
-              </a:graphicData>
-            </a:graphic>
-            <wp14:sizeRelH relativeFrom="page">
-              <wp14:pctWidth>0</wp14:pctWidth>
-            </wp14:sizeRelH>
-            <wp14:sizeRelV relativeFrom="page">
-              <wp14:pctHeight>0</wp14:pctHeight>
-            </wp14:sizeRelV>
-          </wp:anchor>
-        </w:drawing>
-      </w:r>
-    </w:p>
-    <w:p>
-      <w:pPr>
-        <w:pStyle w:val="ListParagraph"/>
-        <w:ind w:left="467"/>
-        <w:rPr>
-          <w:b/>
-          <w:bCs/>
-          <w:sz w:val="24"/>
-          <w:szCs w:val="24"/>
-        </w:rPr>
-      </w:pPr>
-    </w:p>
-    <w:p>
-      <w:pPr>
-        <w:pStyle w:val="ListParagraph"/>
-        <w:rPr>
-          <w:b/>
-          <w:bCs/>
-          <w:sz w:val="24"/>
-          <w:szCs w:val="24"/>
-          <w:u w:val="single"/>
-        </w:rPr>
-      </w:pPr>
-    </w:p>
-    <w:p>
-      <w:pPr>
-        <w:pStyle w:val="ListParagraph"/>
-        <w:numPr>
-          <w:ilvl w:val="0"/>
-          <w:numId w:val="31"/>
-        </w:numPr>
-        <w:rPr>
-          <w:b/>
-          <w:bCs/>
-          <w:sz w:val="24"/>
-          <w:szCs w:val="24"/>
-        </w:rPr>
-      </w:pPr>
-      <w:r>
-        <w:rPr>
-          <w:b/>
-          <w:bCs/>
-          <w:sz w:val="24"/>
-          <w:szCs w:val="24"/>
-          <w:u w:val="single"/>
-        </w:rPr>
-        <w:t>TOOLS AND COLLABORATIVE PLATFORMS</w:t>
-      </w:r>
-      <w:r>
-        <w:rPr>
-          <w:b/>
-          <w:bCs/>
-          <w:sz w:val="24"/>
-          <w:szCs w:val="24"/>
-        </w:rPr>
-        <w:t>:</w:t>
-      </w:r>
-    </w:p>
-    <w:p>
-      <w:pPr>
-        <w:pStyle w:val="ListParagraph"/>
-        <w:numPr>
-          <w:ilvl w:val="0"/>
-          <w:numId w:val="32"/>
-        </w:numPr>
-        <w:rPr>
-          <w:b/>
-          <w:bCs/>
-          <w:sz w:val="24"/>
-          <w:szCs w:val="24"/>
-        </w:rPr>
-      </w:pPr>
-      <w:r>
-        <w:rPr>
-          <w:b/>
-          <w:bCs/>
-          <w:sz w:val="24"/>
-          <w:szCs w:val="24"/>
-        </w:rPr>
-        <w:drawing>
-          <wp:anchor distT="0" distB="0" distL="114300" distR="114300" simplePos="0" relativeHeight="251644928" behindDoc="0" locked="0" layoutInCell="1" allowOverlap="1" wp14:anchorId="3F7E6CA0" wp14:editId="2A94501B">
-            <wp:simplePos x="0" y="0"/>
-            <wp:positionH relativeFrom="column">
-              <wp:posOffset>19050</wp:posOffset>
-            </wp:positionH>
-            <wp:positionV relativeFrom="paragraph">
-              <wp:posOffset>245110</wp:posOffset>
-            </wp:positionV>
-            <wp:extent cx="3378200" cy="1330960"/>
-            <wp:effectExtent l="19050" t="19050" r="12700" b="21590"/>
-            <wp:wrapSquare wrapText="bothSides"/>
-            <wp:docPr id="11" name="Picture 11"/>
-            <wp:cNvGraphicFramePr>
-              <a:graphicFrameLocks xmlns:a="http://schemas.openxmlformats.org/drawingml/2006/main" noChangeAspect="1"/>
-            </wp:cNvGraphicFramePr>
-            <a:graphic xmlns:a="http://schemas.openxmlformats.org/drawingml/2006/main">
-              <a:graphicData uri="http://schemas.openxmlformats.org/drawingml/2006/picture">
-                <pic:pic xmlns:pic="http://schemas.openxmlformats.org/drawingml/2006/picture">
-                  <pic:nvPicPr>
-                    <pic:cNvPr id="1" name=""/>
+                    <pic:cNvPr id="18" name="Picture 18" descr="Chart&#10;&#10;Description automatically generated"/>
                     <pic:cNvPicPr/>
                   </pic:nvPicPr>
                   <pic:blipFill>
-                    <a:blip r:embed="rId22"/>
+                    <a:blip r:embed="rId20"/>
                     <a:stretch>
                       <a:fillRect/>
                     </a:stretch>
@@ -3791,7 +3418,7 @@
                   <pic:spPr>
                     <a:xfrm>
                       <a:off x="0" y="0"/>
-                      <a:ext cx="3378200" cy="1330960"/>
+                      <a:ext cx="5943600" cy="4919980"/>
                     </a:xfrm>
                     <a:prstGeom prst="rect">
                       <a:avLst/>
@@ -3805,35 +3432,31 @@
                 </pic:pic>
               </a:graphicData>
             </a:graphic>
-            <wp14:sizeRelH relativeFrom="margin">
-              <wp14:pctWidth>0</wp14:pctWidth>
-            </wp14:sizeRelH>
-            <wp14:sizeRelV relativeFrom="margin">
-              <wp14:pctHeight>0</wp14:pctHeight>
-            </wp14:sizeRelV>
           </wp:anchor>
         </w:drawing>
       </w:r>
       <w:r>
         <w:rPr>
           <w:b/>
-          <w:bCs/>
+          <w:spacing w:val="12"/>
+          <w:w w:val="110"/>
           <w:sz w:val="24"/>
           <w:szCs w:val="24"/>
+          <w:u w:val="single"/>
         </w:rPr>
         <w:drawing>
-          <wp:anchor distT="0" distB="0" distL="114300" distR="114300" simplePos="0" relativeHeight="251685888" behindDoc="0" locked="0" layoutInCell="1" allowOverlap="1" wp14:anchorId="7B5C4E57" wp14:editId="10F96114">
+          <wp:anchor distT="0" distB="0" distL="114300" distR="114300" simplePos="0" relativeHeight="251655680" behindDoc="0" locked="0" layoutInCell="1" allowOverlap="1" wp14:anchorId="5D77C7E5" wp14:editId="0609C6B4">
             <wp:simplePos x="0" y="0"/>
             <wp:positionH relativeFrom="column">
-              <wp:posOffset>3473450</wp:posOffset>
+              <wp:posOffset>0</wp:posOffset>
             </wp:positionH>
             <wp:positionV relativeFrom="paragraph">
-              <wp:posOffset>247650</wp:posOffset>
+              <wp:posOffset>327025</wp:posOffset>
             </wp:positionV>
-            <wp:extent cx="2776855" cy="1335405"/>
-            <wp:effectExtent l="19050" t="19050" r="23495" b="17145"/>
+            <wp:extent cx="5943600" cy="3005455"/>
+            <wp:effectExtent l="19050" t="19050" r="19050" b="23495"/>
             <wp:wrapSquare wrapText="bothSides"/>
-            <wp:docPr id="15" name="Picture 15"/>
+            <wp:docPr id="13" name="Picture 13"/>
             <wp:cNvGraphicFramePr>
               <a:graphicFrameLocks xmlns:a="http://schemas.openxmlformats.org/drawingml/2006/main" noChangeAspect="1"/>
             </wp:cNvGraphicFramePr>
@@ -3845,7 +3468,7 @@
                     <pic:cNvPicPr/>
                   </pic:nvPicPr>
                   <pic:blipFill>
-                    <a:blip r:embed="rId23"/>
+                    <a:blip r:embed="rId21"/>
                     <a:stretch>
                       <a:fillRect/>
                     </a:stretch>
@@ -3853,7 +3476,7 @@
                   <pic:spPr>
                     <a:xfrm>
                       <a:off x="0" y="0"/>
-                      <a:ext cx="2776855" cy="1335405"/>
+                      <a:ext cx="5943600" cy="3005455"/>
                     </a:xfrm>
                     <a:prstGeom prst="rect">
                       <a:avLst/>
@@ -3867,127 +3490,95 @@
                 </pic:pic>
               </a:graphicData>
             </a:graphic>
-            <wp14:sizeRelH relativeFrom="margin">
-              <wp14:pctWidth>0</wp14:pctWidth>
-            </wp14:sizeRelH>
-            <wp14:sizeRelV relativeFrom="margin">
-              <wp14:pctHeight>0</wp14:pctHeight>
-            </wp14:sizeRelV>
           </wp:anchor>
         </w:drawing>
       </w:r>
-      <w:proofErr w:type="spellStart"/>
+      <w:r>
+        <w:rPr>
+          <w:b/>
+          <w:spacing w:val="12"/>
+          <w:w w:val="110"/>
+          <w:sz w:val="24"/>
+          <w:szCs w:val="24"/>
+          <w:u w:val="single"/>
+        </w:rPr>
+        <w:t>TRADITIONAL ML:</w:t>
+      </w:r>
+    </w:p>
+    <w:p>
+      <w:pPr>
+        <w:pStyle w:val="ListParagraph"/>
+        <w:spacing w:before="103"/>
+        <w:ind w:left="467"/>
+        <w:rPr>
+          <w:b/>
+          <w:spacing w:val="12"/>
+          <w:w w:val="110"/>
+          <w:sz w:val="24"/>
+          <w:szCs w:val="24"/>
+          <w:u w:val="single"/>
+        </w:rPr>
+      </w:pPr>
+    </w:p>
+    <w:p>
+      <w:pPr>
+        <w:pStyle w:val="ListParagraph"/>
+        <w:numPr>
+          <w:ilvl w:val="0"/>
+          <w:numId w:val="31"/>
+        </w:numPr>
+        <w:spacing w:after="200" w:line="240" w:lineRule="auto"/>
+        <w:rPr>
+          <w:b/>
+          <w:bCs/>
+          <w:sz w:val="24"/>
+          <w:szCs w:val="24"/>
+          <w:u w:val="single"/>
+        </w:rPr>
+      </w:pPr>
       <w:r>
         <w:rPr>
           <w:b/>
           <w:bCs/>
           <w:sz w:val="24"/>
           <w:szCs w:val="24"/>
+          <w:u w:val="single"/>
         </w:rPr>
-        <w:t>p</w:t>
+        <w:t xml:space="preserve">DEEP LEARNINIG MLP MODEL: </w:t>
       </w:r>
+    </w:p>
+    <w:p>
+      <w:pPr>
+        <w:pStyle w:val="ListParagraph"/>
+        <w:rPr>
+          <w:b/>
+          <w:bCs/>
+          <w:sz w:val="24"/>
+          <w:szCs w:val="24"/>
+          <w:u w:val="single"/>
+        </w:rPr>
+      </w:pPr>
       <w:r>
         <w:rPr>
           <w:b/>
           <w:bCs/>
           <w:sz w:val="24"/>
           <w:szCs w:val="24"/>
-        </w:rPr>
-        <w:t>yew</w:t>
-      </w:r>
-      <w:proofErr w:type="spellEnd"/>
-      <w:r>
-        <w:rPr>
-          <w:b/>
-          <w:bCs/>
-          <w:sz w:val="24"/>
-          <w:szCs w:val="24"/>
-        </w:rPr>
-        <w:t>:</w:t>
-      </w:r>
-      <w:r>
-        <w:rPr>
-          <w:b/>
-          <w:bCs/>
-          <w:sz w:val="24"/>
-          <w:szCs w:val="24"/>
-        </w:rPr>
-        <w:t xml:space="preserve">                                                                                    4) </w:t>
-      </w:r>
-      <w:proofErr w:type="spellStart"/>
-      <w:r>
-        <w:rPr>
-          <w:b/>
-          <w:bCs/>
-          <w:sz w:val="24"/>
-          <w:szCs w:val="24"/>
-        </w:rPr>
-        <w:t>yara</w:t>
-      </w:r>
-      <w:proofErr w:type="spellEnd"/>
-      <w:r>
-        <w:rPr>
-          <w:b/>
-          <w:bCs/>
-          <w:sz w:val="24"/>
-          <w:szCs w:val="24"/>
-        </w:rPr>
-        <w:t>-python:</w:t>
-      </w:r>
-      <w:r>
-        <w:rPr>
-          <w:noProof/>
-        </w:rPr>
-        <w:t xml:space="preserve"> </w:t>
-      </w:r>
-    </w:p>
-    <w:p>
-      <w:pPr>
-        <w:pStyle w:val="ListParagraph"/>
-        <w:ind w:left="827"/>
-        <w:rPr>
-          <w:b/>
-          <w:bCs/>
-          <w:sz w:val="24"/>
-          <w:szCs w:val="24"/>
-        </w:rPr>
-      </w:pPr>
-    </w:p>
-    <w:p/>
-    <w:p>
-      <w:pPr>
-        <w:pStyle w:val="ListParagraph"/>
-        <w:numPr>
-          <w:ilvl w:val="0"/>
-          <w:numId w:val="32"/>
-        </w:numPr>
-        <w:rPr>
-          <w:b/>
-          <w:bCs/>
-          <w:sz w:val="24"/>
-          <w:szCs w:val="24"/>
-        </w:rPr>
-      </w:pPr>
-      <w:r>
-        <w:rPr>
-          <w:b/>
-          <w:bCs/>
-          <w:sz w:val="24"/>
-          <w:szCs w:val="24"/>
+          <w:u w:val="single"/>
         </w:rPr>
         <w:drawing>
-          <wp:anchor distT="0" distB="0" distL="114300" distR="114300" simplePos="0" relativeHeight="251660288" behindDoc="0" locked="0" layoutInCell="1" allowOverlap="1" wp14:anchorId="11D40122" wp14:editId="71E59E5E">
+          <wp:anchor distT="0" distB="0" distL="114300" distR="114300" simplePos="0" relativeHeight="251668992" behindDoc="0" locked="0" layoutInCell="1" allowOverlap="1" wp14:anchorId="2EBE2E16" wp14:editId="207A6979">
             <wp:simplePos x="0" y="0"/>
             <wp:positionH relativeFrom="column">
-              <wp:posOffset>3277235</wp:posOffset>
+              <wp:posOffset>0</wp:posOffset>
             </wp:positionH>
             <wp:positionV relativeFrom="paragraph">
-              <wp:posOffset>292100</wp:posOffset>
+              <wp:posOffset>3206115</wp:posOffset>
             </wp:positionV>
-            <wp:extent cx="3159125" cy="1638300"/>
-            <wp:effectExtent l="19050" t="19050" r="22225" b="19050"/>
+            <wp:extent cx="5943600" cy="4468495"/>
+            <wp:effectExtent l="19050" t="19050" r="19050" b="27305"/>
             <wp:wrapSquare wrapText="bothSides"/>
-            <wp:docPr id="14" name="Picture 14"/>
+            <wp:docPr id="21" name="Picture 21" descr="Chart, line chart&#10;&#10;Description automatically generated"/>
             <wp:cNvGraphicFramePr>
               <a:graphicFrameLocks xmlns:a="http://schemas.openxmlformats.org/drawingml/2006/main" noChangeAspect="1"/>
             </wp:cNvGraphicFramePr>
@@ -3995,11 +3586,11 @@
               <a:graphicData uri="http://schemas.openxmlformats.org/drawingml/2006/picture">
                 <pic:pic xmlns:pic="http://schemas.openxmlformats.org/drawingml/2006/picture">
                   <pic:nvPicPr>
-                    <pic:cNvPr id="1" name=""/>
+                    <pic:cNvPr id="21" name="Picture 21" descr="Chart, line chart&#10;&#10;Description automatically generated"/>
                     <pic:cNvPicPr/>
                   </pic:nvPicPr>
                   <pic:blipFill>
-                    <a:blip r:embed="rId24"/>
+                    <a:blip r:embed="rId22"/>
                     <a:stretch>
                       <a:fillRect/>
                     </a:stretch>
@@ -4007,7 +3598,7 @@
                   <pic:spPr>
                     <a:xfrm>
                       <a:off x="0" y="0"/>
-                      <a:ext cx="3159125" cy="1638300"/>
+                      <a:ext cx="5943600" cy="4468495"/>
                     </a:xfrm>
                     <a:prstGeom prst="rect">
                       <a:avLst/>
@@ -4021,34 +3612,8 @@
                 </pic:pic>
               </a:graphicData>
             </a:graphic>
-            <wp14:sizeRelH relativeFrom="margin">
-              <wp14:pctWidth>0</wp14:pctWidth>
-            </wp14:sizeRelH>
-            <wp14:sizeRelV relativeFrom="margin">
-              <wp14:pctHeight>0</wp14:pctHeight>
-            </wp14:sizeRelV>
           </wp:anchor>
         </w:drawing>
-      </w:r>
-      <w:proofErr w:type="spellStart"/>
-      <w:r>
-        <w:rPr>
-          <w:b/>
-          <w:bCs/>
-          <w:sz w:val="24"/>
-          <w:szCs w:val="24"/>
-        </w:rPr>
-        <w:t>tfhub.dev</w:t>
-      </w:r>
-      <w:proofErr w:type="spellEnd"/>
-      <w:r>
-        <w:rPr>
-          <w:b/>
-          <w:bCs/>
-          <w:sz w:val="24"/>
-          <w:szCs w:val="24"/>
-        </w:rPr>
-        <w:t>:</w:t>
       </w:r>
       <w:r>
         <w:rPr>
@@ -4056,47 +3621,21 @@
           <w:bCs/>
           <w:sz w:val="24"/>
           <w:szCs w:val="24"/>
-        </w:rPr>
-        <w:t xml:space="preserve">                                                                                3) neptune.ai:</w:t>
-      </w:r>
-      <w:r>
-        <w:rPr>
-          <w:noProof/>
-        </w:rPr>
-        <w:t xml:space="preserve"> </w:t>
-      </w:r>
-    </w:p>
-    <w:p>
-      <w:pPr>
-        <w:pStyle w:val="ListParagraph"/>
-        <w:ind w:left="827"/>
-        <w:rPr>
-          <w:b/>
-          <w:bCs/>
-          <w:sz w:val="24"/>
-          <w:szCs w:val="24"/>
-        </w:rPr>
-      </w:pPr>
-      <w:r>
-        <w:rPr>
-          <w:b/>
-          <w:bCs/>
-          <w:sz w:val="24"/>
-          <w:szCs w:val="24"/>
+          <w:u w:val="single"/>
         </w:rPr>
         <w:drawing>
-          <wp:anchor distT="0" distB="0" distL="114300" distR="114300" simplePos="0" relativeHeight="251651072" behindDoc="0" locked="0" layoutInCell="1" allowOverlap="1" wp14:anchorId="7E6A5CE2" wp14:editId="16D1DB80">
+          <wp:anchor distT="0" distB="0" distL="114300" distR="114300" simplePos="0" relativeHeight="251666944" behindDoc="0" locked="0" layoutInCell="1" allowOverlap="1" wp14:anchorId="10A5B2EE" wp14:editId="3679FCB7">
             <wp:simplePos x="0" y="0"/>
             <wp:positionH relativeFrom="column">
-              <wp:posOffset>48895</wp:posOffset>
+              <wp:posOffset>0</wp:posOffset>
             </wp:positionH>
             <wp:positionV relativeFrom="paragraph">
-              <wp:posOffset>106045</wp:posOffset>
+              <wp:posOffset>174625</wp:posOffset>
             </wp:positionV>
-            <wp:extent cx="3144520" cy="1643380"/>
-            <wp:effectExtent l="19050" t="19050" r="17780" b="13970"/>
+            <wp:extent cx="5943600" cy="2753995"/>
+            <wp:effectExtent l="19050" t="19050" r="19050" b="27305"/>
             <wp:wrapSquare wrapText="bothSides"/>
-            <wp:docPr id="12" name="Picture 12"/>
+            <wp:docPr id="20" name="Picture 20" descr="Diagram&#10;&#10;Description automatically generated"/>
             <wp:cNvGraphicFramePr>
               <a:graphicFrameLocks xmlns:a="http://schemas.openxmlformats.org/drawingml/2006/main" noChangeAspect="1"/>
             </wp:cNvGraphicFramePr>
@@ -4104,11 +3643,11 @@
               <a:graphicData uri="http://schemas.openxmlformats.org/drawingml/2006/picture">
                 <pic:pic xmlns:pic="http://schemas.openxmlformats.org/drawingml/2006/picture">
                   <pic:nvPicPr>
-                    <pic:cNvPr id="1" name=""/>
+                    <pic:cNvPr id="20" name="Picture 20" descr="Diagram&#10;&#10;Description automatically generated"/>
                     <pic:cNvPicPr/>
                   </pic:nvPicPr>
                   <pic:blipFill>
-                    <a:blip r:embed="rId25"/>
+                    <a:blip r:embed="rId23"/>
                     <a:stretch>
                       <a:fillRect/>
                     </a:stretch>
@@ -4116,7 +3655,7 @@
                   <pic:spPr>
                     <a:xfrm>
                       <a:off x="0" y="0"/>
-                      <a:ext cx="3144520" cy="1643380"/>
+                      <a:ext cx="5943600" cy="2753995"/>
                     </a:xfrm>
                     <a:prstGeom prst="rect">
                       <a:avLst/>
@@ -4130,18 +3669,62 @@
                 </pic:pic>
               </a:graphicData>
             </a:graphic>
-            <wp14:sizeRelH relativeFrom="margin">
-              <wp14:pctWidth>0</wp14:pctWidth>
-            </wp14:sizeRelH>
-            <wp14:sizeRelV relativeFrom="margin">
-              <wp14:pctHeight>0</wp14:pctHeight>
-            </wp14:sizeRelV>
           </wp:anchor>
         </w:drawing>
       </w:r>
     </w:p>
+    <w:p>
+      <w:pPr>
+        <w:pStyle w:val="ListParagraph"/>
+        <w:spacing w:after="200" w:line="240" w:lineRule="auto"/>
+        <w:ind w:left="467"/>
+        <w:rPr>
+          <w:b/>
+          <w:bCs/>
+          <w:sz w:val="24"/>
+          <w:szCs w:val="24"/>
+          <w:u w:val="single"/>
+        </w:rPr>
+      </w:pPr>
+    </w:p>
+    <w:p>
+      <w:pPr>
+        <w:pStyle w:val="ListParagraph"/>
+        <w:ind w:left="467"/>
+        <w:rPr>
+          <w:b/>
+          <w:bCs/>
+          <w:sz w:val="24"/>
+          <w:szCs w:val="24"/>
+        </w:rPr>
+      </w:pPr>
+    </w:p>
+    <w:p>
+      <w:pPr>
+        <w:pStyle w:val="ListParagraph"/>
+        <w:rPr>
+          <w:b/>
+          <w:bCs/>
+          <w:sz w:val="24"/>
+          <w:szCs w:val="24"/>
+          <w:u w:val="single"/>
+        </w:rPr>
+      </w:pPr>
+    </w:p>
+    <w:p>
+      <w:pPr>
+        <w:pStyle w:val="ListParagraph"/>
+        <w:ind w:left="827"/>
+        <w:rPr>
+          <w:b/>
+          <w:bCs/>
+          <w:sz w:val="24"/>
+          <w:szCs w:val="24"/>
+        </w:rPr>
+      </w:pPr>
+    </w:p>
     <w:sectPr>
-      <w:footerReference w:type="default" r:id="rId26"/>
+      <w:footerReference w:type="default" r:id="rId24"/>
       <w:pgSz w:w="12240" w:h="15840"/>
       <w:pgMar w:top="1440" w:right="1440" w:bottom="1440" w:left="1440" w:header="720" w:footer="720" w:gutter="0"/>
       <w:cols w:space="720"/>
@@ -4153,7 +3736,7 @@
 </file>
 
 <file path=word/endnotes.xml><?xml version="1.0" encoding="utf-8"?>
-<w:endnotes xmlns:wpc="http://schemas.microsoft.com/office/word/2010/wordprocessingCanvas" xmlns:cx="http://schemas.microsoft.com/office/drawing/2014/chartex" xmlns:cx1="http://schemas.microsoft.com/office/drawing/2015/9/8/chartex" xmlns:cx2="http://schemas.microsoft.com/office/drawing/2015/10/21/chartex" xmlns:cx3="http://schemas.microsoft.com/office/drawing/2016/5/9/chartex" xmlns:cx4="http://schemas.microsoft.com/office/drawing/2016/5/10/chartex" xmlns:cx5="http://schemas.microsoft.com/office/drawing/2016/5/11/chartex" xmlns:cx6="http://schemas.microsoft.com/office/drawing/2016/5/12/chartex" xmlns:cx7="http://schemas.microsoft.com/office/drawing/2016/5/13/chartex" xmlns:cx8="http://schemas.microsoft.com/office/drawing/2016/5/14/chartex" xmlns:mc="http://schemas.openxmlformats.org/markup-compatibility/2006" xmlns:aink="http://schemas.microsoft.com/office/drawing/2016/ink" xmlns:am3d="http://schemas.microsoft.com/office/drawing/2017/model3d" xmlns:o="urn:schemas-microsoft-com:office:office" xmlns:oel="http://schemas.microsoft.com/office/2019/extlst" xmlns:r="http://schemas.openxmlformats.org/officeDocument/2006/relationships" xmlns:m="http://schemas.openxmlformats.org/officeDocument/2006/math" xmlns:v="urn:schemas-microsoft-com:vml" xmlns:wp14="http://schemas.microsoft.com/office/word/2010/wordprocessingDrawing" xmlns:wp="http://schemas.openxmlformats.org/drawingml/2006/wordprocessingDrawing" xmlns:w10="urn:schemas-microsoft-com:office:word" xmlns:w="http://schemas.openxmlformats.org/wordprocessingml/2006/main" xmlns:w14="http://schemas.microsoft.com/office/word/2010/wordml" xmlns:w15="http://schemas.microsoft.com/office/word/2012/wordml" xmlns:w16cex="http://schemas.microsoft.com/office/word/2018/wordml/cex" xmlns:w16cid="http://schemas.microsoft.com/office/word/2016/wordml/cid" xmlns:w16="http://schemas.microsoft.com/office/word/2018/wordml" xmlns:w16sdtdh="http://schemas.microsoft.com/office/word/2020/wordml/sdtdatahash" xmlns:w16se="http://schemas.microsoft.com/office/word/2015/wordml/symex" xmlns:wpg="http://schemas.microsoft.com/office/word/2010/wordprocessingGroup" xmlns:wpi="http://schemas.microsoft.com/office/word/2010/wordprocessingInk" xmlns:wne="http://schemas.microsoft.com/office/word/2006/wordml" xmlns:wps="http://schemas.microsoft.com/office/word/2010/wordprocessingShape" mc:Ignorable="w14 w15 w16se w16cid w16 w16cex w16sdtdh wp14">
+<w:endnotes xmlns:wpc="http://schemas.microsoft.com/office/word/2010/wordprocessingCanvas" xmlns:cx="http://schemas.microsoft.com/office/drawing/2014/chartex" xmlns:cx1="http://schemas.microsoft.com/office/drawing/2015/9/8/chartex" xmlns:cx2="http://schemas.microsoft.com/office/drawing/2015/10/21/chartex" xmlns:cx3="http://schemas.microsoft.com/office/drawing/2016/5/9/chartex" xmlns:cx4="http://schemas.microsoft.com/office/drawing/2016/5/10/chartex" xmlns:cx5="http://schemas.microsoft.com/office/drawing/2016/5/11/chartex" xmlns:cx6="http://schemas.microsoft.com/office/drawing/2016/5/12/chartex" xmlns:cx7="http://schemas.microsoft.com/office/drawing/2016/5/13/chartex" xmlns:cx8="http://schemas.microsoft.com/office/drawing/2016/5/14/chartex" xmlns:mc="http://schemas.openxmlformats.org/markup-compatibility/2006" xmlns:aink="http://schemas.microsoft.com/office/drawing/2016/ink" xmlns:am3d="http://schemas.microsoft.com/office/drawing/2017/model3d" xmlns:o="urn:schemas-microsoft-com:office:office" xmlns:oel="http://schemas.microsoft.com/office/2019/extlst" xmlns:r="http://schemas.openxmlformats.org/officeDocument/2006/relationships" xmlns:m="http://schemas.openxmlformats.org/officeDocument/2006/math" xmlns:v="urn:schemas-microsoft-com:vml" xmlns:wp14="http://schemas.microsoft.com/office/word/2010/wordprocessingDrawing" xmlns:wp="http://schemas.openxmlformats.org/drawingml/2006/wordprocessingDrawing" xmlns:w10="urn:schemas-microsoft-com:office:word" xmlns:w="http://schemas.openxmlformats.org/wordprocessingml/2006/main" xmlns:w14="http://schemas.microsoft.com/office/word/2010/wordml" xmlns:w15="http://schemas.microsoft.com/office/word/2012/wordml" xmlns:w16cex="http://schemas.microsoft.com/office/word/2018/wordml/cex" xmlns:w16cid="http://schemas.microsoft.com/office/word/2016/wordml/cid" xmlns:w16="http://schemas.microsoft.com/office/word/2018/wordml" xmlns:w16du="http://schemas.microsoft.com/office/word/2023/wordml/word16du" xmlns:w16sdtdh="http://schemas.microsoft.com/office/word/2020/wordml/sdtdatahash" xmlns:w16se="http://schemas.microsoft.com/office/word/2015/wordml/symex" xmlns:wpg="http://schemas.microsoft.com/office/word/2010/wordprocessingGroup" xmlns:wpi="http://schemas.microsoft.com/office/word/2010/wordprocessingInk" xmlns:wne="http://schemas.microsoft.com/office/word/2006/wordml" xmlns:wps="http://schemas.microsoft.com/office/word/2010/wordprocessingShape" mc:Ignorable="w14 w15 w16se w16cid w16 w16cex w16sdtdh wp14">
   <w:endnote w:type="separator" w:id="-1">
     <w:p>
       <w:pPr>
@@ -4178,7 +3761,7 @@
 </file>
 
 <file path=word/footer1.xml><?xml version="1.0" encoding="utf-8"?>
-<w:ftr xmlns:wpc="http://schemas.microsoft.com/office/word/2010/wordprocessingCanvas" xmlns:cx="http://schemas.microsoft.com/office/drawing/2014/chartex" xmlns:cx1="http://schemas.microsoft.com/office/drawing/2015/9/8/chartex" xmlns:cx2="http://schemas.microsoft.com/office/drawing/2015/10/21/chartex" xmlns:cx3="http://schemas.microsoft.com/office/drawing/2016/5/9/chartex" xmlns:cx4="http://schemas.microsoft.com/office/drawing/2016/5/10/chartex" xmlns:cx5="http://schemas.microsoft.com/office/drawing/2016/5/11/chartex" xmlns:cx6="http://schemas.microsoft.com/office/drawing/2016/5/12/chartex" xmlns:cx7="http://schemas.microsoft.com/office/drawing/2016/5/13/chartex" xmlns:cx8="http://schemas.microsoft.com/office/drawing/2016/5/14/chartex" xmlns:mc="http://schemas.openxmlformats.org/markup-compatibility/2006" xmlns:aink="http://schemas.microsoft.com/office/drawing/2016/ink" xmlns:am3d="http://schemas.microsoft.com/office/drawing/2017/model3d" xmlns:o="urn:schemas-microsoft-com:office:office" xmlns:oel="http://schemas.microsoft.com/office/2019/extlst" xmlns:r="http://schemas.openxmlformats.org/officeDocument/2006/relationships" xmlns:m="http://schemas.openxmlformats.org/officeDocument/2006/math" xmlns:v="urn:schemas-microsoft-com:vml" xmlns:wp14="http://schemas.microsoft.com/office/word/2010/wordprocessingDrawing" xmlns:wp="http://schemas.openxmlformats.org/drawingml/2006/wordprocessingDrawing" xmlns:w10="urn:schemas-microsoft-com:office:word" xmlns:w="http://schemas.openxmlformats.org/wordprocessingml/2006/main" xmlns:w14="http://schemas.microsoft.com/office/word/2010/wordml" xmlns:w15="http://schemas.microsoft.com/office/word/2012/wordml" xmlns:w16cex="http://schemas.microsoft.com/office/word/2018/wordml/cex" xmlns:w16cid="http://schemas.microsoft.com/office/word/2016/wordml/cid" xmlns:w16="http://schemas.microsoft.com/office/word/2018/wordml" xmlns:w16sdtdh="http://schemas.microsoft.com/office/word/2020/wordml/sdtdatahash" xmlns:w16se="http://schemas.microsoft.com/office/word/2015/wordml/symex" xmlns:wpg="http://schemas.microsoft.com/office/word/2010/wordprocessingGroup" xmlns:wpi="http://schemas.microsoft.com/office/word/2010/wordprocessingInk" xmlns:wne="http://schemas.microsoft.com/office/word/2006/wordml" xmlns:wps="http://schemas.microsoft.com/office/word/2010/wordprocessingShape" mc:Ignorable="w14 w15 w16se w16cid w16 w16cex w16sdtdh wp14">
+<w:ftr xmlns:wpc="http://schemas.microsoft.com/office/word/2010/wordprocessingCanvas" xmlns:cx="http://schemas.microsoft.com/office/drawing/2014/chartex" xmlns:cx1="http://schemas.microsoft.com/office/drawing/2015/9/8/chartex" xmlns:cx2="http://schemas.microsoft.com/office/drawing/2015/10/21/chartex" xmlns:cx3="http://schemas.microsoft.com/office/drawing/2016/5/9/chartex" xmlns:cx4="http://schemas.microsoft.com/office/drawing/2016/5/10/chartex" xmlns:cx5="http://schemas.microsoft.com/office/drawing/2016/5/11/chartex" xmlns:cx6="http://schemas.microsoft.com/office/drawing/2016/5/12/chartex" xmlns:cx7="http://schemas.microsoft.com/office/drawing/2016/5/13/chartex" xmlns:cx8="http://schemas.microsoft.com/office/drawing/2016/5/14/chartex" xmlns:mc="http://schemas.openxmlformats.org/markup-compatibility/2006" xmlns:aink="http://schemas.microsoft.com/office/drawing/2016/ink" xmlns:am3d="http://schemas.microsoft.com/office/drawing/2017/model3d" xmlns:o="urn:schemas-microsoft-com:office:office" xmlns:oel="http://schemas.microsoft.com/office/2019/extlst" xmlns:r="http://schemas.openxmlformats.org/officeDocument/2006/relationships" xmlns:m="http://schemas.openxmlformats.org/officeDocument/2006/math" xmlns:v="urn:schemas-microsoft-com:vml" xmlns:wp14="http://schemas.microsoft.com/office/word/2010/wordprocessingDrawing" xmlns:wp="http://schemas.openxmlformats.org/drawingml/2006/wordprocessingDrawing" xmlns:w10="urn:schemas-microsoft-com:office:word" xmlns:w="http://schemas.openxmlformats.org/wordprocessingml/2006/main" xmlns:w14="http://schemas.microsoft.com/office/word/2010/wordml" xmlns:w15="http://schemas.microsoft.com/office/word/2012/wordml" xmlns:w16cex="http://schemas.microsoft.com/office/word/2018/wordml/cex" xmlns:w16cid="http://schemas.microsoft.com/office/word/2016/wordml/cid" xmlns:w16="http://schemas.microsoft.com/office/word/2018/wordml" xmlns:w16du="http://schemas.microsoft.com/office/word/2023/wordml/word16du" xmlns:w16sdtdh="http://schemas.microsoft.com/office/word/2020/wordml/sdtdatahash" xmlns:w16se="http://schemas.microsoft.com/office/word/2015/wordml/symex" xmlns:wpg="http://schemas.microsoft.com/office/word/2010/wordprocessingGroup" xmlns:wpi="http://schemas.microsoft.com/office/word/2010/wordprocessingInk" xmlns:wne="http://schemas.microsoft.com/office/word/2006/wordml" xmlns:wps="http://schemas.microsoft.com/office/word/2010/wordprocessingShape" mc:Ignorable="w14 w15 w16se w16cid w16 w16cex w16sdtdh wp14">
   <w:p/>
   <w:p>
     <w:pPr>
@@ -4217,7 +3800,7 @@
 </file>
 
 <file path=word/footnotes.xml><?xml version="1.0" encoding="utf-8"?>
-<w:footnotes xmlns:wpc="http://schemas.microsoft.com/office/word/2010/wordprocessingCanvas" xmlns:cx="http://schemas.microsoft.com/office/drawing/2014/chartex" xmlns:cx1="http://schemas.microsoft.com/office/drawing/2015/9/8/chartex" xmlns:cx2="http://schemas.microsoft.com/office/drawing/2015/10/21/chartex" xmlns:cx3="http://schemas.microsoft.com/office/drawing/2016/5/9/chartex" xmlns:cx4="http://schemas.microsoft.com/office/drawing/2016/5/10/chartex" xmlns:cx5="http://schemas.microsoft.com/office/drawing/2016/5/11/chartex" xmlns:cx6="http://schemas.microsoft.com/office/drawing/2016/5/12/chartex" xmlns:cx7="http://schemas.microsoft.com/office/drawing/2016/5/13/chartex" xmlns:cx8="http://schemas.microsoft.com/office/drawing/2016/5/14/chartex" xmlns:mc="http://schemas.openxmlformats.org/markup-compatibility/2006" xmlns:aink="http://schemas.microsoft.com/office/drawing/2016/ink" xmlns:am3d="http://schemas.microsoft.com/office/drawing/2017/model3d" xmlns:o="urn:schemas-microsoft-com:office:office" xmlns:oel="http://schemas.microsoft.com/office/2019/extlst" xmlns:r="http://schemas.openxmlformats.org/officeDocument/2006/relationships" xmlns:m="http://schemas.openxmlformats.org/officeDocument/2006/math" xmlns:v="urn:schemas-microsoft-com:vml" xmlns:wp14="http://schemas.microsoft.com/office/word/2010/wordprocessingDrawing" xmlns:wp="http://schemas.openxmlformats.org/drawingml/2006/wordprocessingDrawing" xmlns:w10="urn:schemas-microsoft-com:office:word" xmlns:w="http://schemas.openxmlformats.org/wordprocessingml/2006/main" xmlns:w14="http://schemas.microsoft.com/office/word/2010/wordml" xmlns:w15="http://schemas.microsoft.com/office/word/2012/wordml" xmlns:w16cex="http://schemas.microsoft.com/office/word/2018/wordml/cex" xmlns:w16cid="http://schemas.microsoft.com/office/word/2016/wordml/cid" xmlns:w16="http://schemas.microsoft.com/office/word/2018/wordml" xmlns:w16sdtdh="http://schemas.microsoft.com/office/word/2020/wordml/sdtdatahash" xmlns:w16se="http://schemas.microsoft.com/office/word/2015/wordml/symex" xmlns:wpg="http://schemas.microsoft.com/office/word/2010/wordprocessingGroup" xmlns:wpi="http://schemas.microsoft.com/office/word/2010/wordprocessingInk" xmlns:wne="http://schemas.microsoft.com/office/word/2006/wordml" xmlns:wps="http://schemas.microsoft.com/office/word/2010/wordprocessingShape" mc:Ignorable="w14 w15 w16se w16cid w16 w16cex w16sdtdh wp14">
+<w:footnotes xmlns:wpc="http://schemas.microsoft.com/office/word/2010/wordprocessingCanvas" xmlns:cx="http://schemas.microsoft.com/office/drawing/2014/chartex" xmlns:cx1="http://schemas.microsoft.com/office/drawing/2015/9/8/chartex" xmlns:cx2="http://schemas.microsoft.com/office/drawing/2015/10/21/chartex" xmlns:cx3="http://schemas.microsoft.com/office/drawing/2016/5/9/chartex" xmlns:cx4="http://schemas.microsoft.com/office/drawing/2016/5/10/chartex" xmlns:cx5="http://schemas.microsoft.com/office/drawing/2016/5/11/chartex" xmlns:cx6="http://schemas.microsoft.com/office/drawing/2016/5/12/chartex" xmlns:cx7="http://schemas.microsoft.com/office/drawing/2016/5/13/chartex" xmlns:cx8="http://schemas.microsoft.com/office/drawing/2016/5/14/chartex" xmlns:mc="http://schemas.openxmlformats.org/markup-compatibility/2006" xmlns:aink="http://schemas.microsoft.com/office/drawing/2016/ink" xmlns:am3d="http://schemas.microsoft.com/office/drawing/2017/model3d" xmlns:o="urn:schemas-microsoft-com:office:office" xmlns:oel="http://schemas.microsoft.com/office/2019/extlst" xmlns:r="http://schemas.openxmlformats.org/officeDocument/2006/relationships" xmlns:m="http://schemas.openxmlformats.org/officeDocument/2006/math" xmlns:v="urn:schemas-microsoft-com:vml" xmlns:wp14="http://schemas.microsoft.com/office/word/2010/wordprocessingDrawing" xmlns:wp="http://schemas.openxmlformats.org/drawingml/2006/wordprocessingDrawing" xmlns:w10="urn:schemas-microsoft-com:office:word" xmlns:w="http://schemas.openxmlformats.org/wordprocessingml/2006/main" xmlns:w14="http://schemas.microsoft.com/office/word/2010/wordml" xmlns:w15="http://schemas.microsoft.com/office/word/2012/wordml" xmlns:w16cex="http://schemas.microsoft.com/office/word/2018/wordml/cex" xmlns:w16cid="http://schemas.microsoft.com/office/word/2016/wordml/cid" xmlns:w16="http://schemas.microsoft.com/office/word/2018/wordml" xmlns:w16du="http://schemas.microsoft.com/office/word/2023/wordml/word16du" xmlns:w16sdtdh="http://schemas.microsoft.com/office/word/2020/wordml/sdtdatahash" xmlns:w16se="http://schemas.microsoft.com/office/word/2015/wordml/symex" xmlns:wpg="http://schemas.microsoft.com/office/word/2010/wordprocessingGroup" xmlns:wpi="http://schemas.microsoft.com/office/word/2010/wordprocessingInk" xmlns:wne="http://schemas.microsoft.com/office/word/2006/wordml" xmlns:wps="http://schemas.microsoft.com/office/word/2010/wordprocessingShape" mc:Ignorable="w14 w15 w16se w16cid w16 w16cex w16sdtdh wp14">
   <w:footnote w:type="separator" w:id="-1">
     <w:p>
       <w:pPr>
@@ -4242,7 +3825,7 @@
 </file>
 
 <file path=word/numbering.xml><?xml version="1.0" encoding="utf-8"?>
-<w:numbering xmlns:wpc="http://schemas.microsoft.com/office/word/2010/wordprocessingCanvas" xmlns:cx="http://schemas.microsoft.com/office/drawing/2014/chartex" xmlns:cx1="http://schemas.microsoft.com/office/drawing/2015/9/8/chartex" xmlns:cx2="http://schemas.microsoft.com/office/drawing/2015/10/21/chartex" xmlns:cx3="http://schemas.microsoft.com/office/drawing/2016/5/9/chartex" xmlns:cx4="http://schemas.microsoft.com/office/drawing/2016/5/10/chartex" xmlns:cx5="http://schemas.microsoft.com/office/drawing/2016/5/11/chartex" xmlns:cx6="http://schemas.microsoft.com/office/drawing/2016/5/12/chartex" xmlns:cx7="http://schemas.microsoft.com/office/drawing/2016/5/13/chartex" xmlns:cx8="http://schemas.microsoft.com/office/drawing/2016/5/14/chartex" xmlns:mc="http://schemas.openxmlformats.org/markup-compatibility/2006" xmlns:aink="http://schemas.microsoft.com/office/drawing/2016/ink" xmlns:am3d="http://schemas.microsoft.com/office/drawing/2017/model3d" xmlns:o="urn:schemas-microsoft-com:office:office" xmlns:oel="http://schemas.microsoft.com/office/2019/extlst" xmlns:r="http://schemas.openxmlformats.org/officeDocument/2006/relationships" xmlns:m="http://schemas.openxmlformats.org/officeDocument/2006/math" xmlns:v="urn:schemas-microsoft-com:vml" xmlns:wp14="http://schemas.microsoft.com/office/word/2010/wordprocessingDrawing" xmlns:wp="http://schemas.openxmlformats.org/drawingml/2006/wordprocessingDrawing" xmlns:w10="urn:schemas-microsoft-com:office:word" xmlns:w="http://schemas.openxmlformats.org/wordprocessingml/2006/main" xmlns:w14="http://schemas.microsoft.com/office/word/2010/wordml" xmlns:w15="http://schemas.microsoft.com/office/word/2012/wordml" xmlns:w16cex="http://schemas.microsoft.com/office/word/2018/wordml/cex" xmlns:w16cid="http://schemas.microsoft.com/office/word/2016/wordml/cid" xmlns:w16="http://schemas.microsoft.com/office/word/2018/wordml" xmlns:w16sdtdh="http://schemas.microsoft.com/office/word/2020/wordml/sdtdatahash" xmlns:w16se="http://schemas.microsoft.com/office/word/2015/wordml/symex" xmlns:wpg="http://schemas.microsoft.com/office/word/2010/wordprocessingGroup" xmlns:wpi="http://schemas.microsoft.com/office/word/2010/wordprocessingInk" xmlns:wne="http://schemas.microsoft.com/office/word/2006/wordml" xmlns:wps="http://schemas.microsoft.com/office/word/2010/wordprocessingShape" mc:Ignorable="w14 w15 w16se w16cid w16 w16cex w16sdtdh wp14">
+<w:numbering xmlns:wpc="http://schemas.microsoft.com/office/word/2010/wordprocessingCanvas" xmlns:cx="http://schemas.microsoft.com/office/drawing/2014/chartex" xmlns:cx1="http://schemas.microsoft.com/office/drawing/2015/9/8/chartex" xmlns:cx2="http://schemas.microsoft.com/office/drawing/2015/10/21/chartex" xmlns:cx3="http://schemas.microsoft.com/office/drawing/2016/5/9/chartex" xmlns:cx4="http://schemas.microsoft.com/office/drawing/2016/5/10/chartex" xmlns:cx5="http://schemas.microsoft.com/office/drawing/2016/5/11/chartex" xmlns:cx6="http://schemas.microsoft.com/office/drawing/2016/5/12/chartex" xmlns:cx7="http://schemas.microsoft.com/office/drawing/2016/5/13/chartex" xmlns:cx8="http://schemas.microsoft.com/office/drawing/2016/5/14/chartex" xmlns:mc="http://schemas.openxmlformats.org/markup-compatibility/2006" xmlns:aink="http://schemas.microsoft.com/office/drawing/2016/ink" xmlns:am3d="http://schemas.microsoft.com/office/drawing/2017/model3d" xmlns:o="urn:schemas-microsoft-com:office:office" xmlns:oel="http://schemas.microsoft.com/office/2019/extlst" xmlns:r="http://schemas.openxmlformats.org/officeDocument/2006/relationships" xmlns:m="http://schemas.openxmlformats.org/officeDocument/2006/math" xmlns:v="urn:schemas-microsoft-com:vml" xmlns:wp14="http://schemas.microsoft.com/office/word/2010/wordprocessingDrawing" xmlns:wp="http://schemas.openxmlformats.org/drawingml/2006/wordprocessingDrawing" xmlns:w10="urn:schemas-microsoft-com:office:word" xmlns:w="http://schemas.openxmlformats.org/wordprocessingml/2006/main" xmlns:w14="http://schemas.microsoft.com/office/word/2010/wordml" xmlns:w15="http://schemas.microsoft.com/office/word/2012/wordml" xmlns:w16cex="http://schemas.microsoft.com/office/word/2018/wordml/cex" xmlns:w16cid="http://schemas.microsoft.com/office/word/2016/wordml/cid" xmlns:w16="http://schemas.microsoft.com/office/word/2018/wordml" xmlns:w16du="http://schemas.microsoft.com/office/word/2023/wordml/word16du" xmlns:w16sdtdh="http://schemas.microsoft.com/office/word/2020/wordml/sdtdatahash" xmlns:w16se="http://schemas.microsoft.com/office/word/2015/wordml/symex" xmlns:wpg="http://schemas.microsoft.com/office/word/2010/wordprocessingGroup" xmlns:wpi="http://schemas.microsoft.com/office/word/2010/wordprocessingInk" xmlns:wne="http://schemas.microsoft.com/office/word/2006/wordml" xmlns:wps="http://schemas.microsoft.com/office/word/2010/wordprocessingShape" mc:Ignorable="w14 w15 w16se w16cid w16 w16cex w16sdtdh wp14">
   <w:abstractNum w:abstractNumId="0" w15:restartNumberingAfterBreak="0">
     <w:nsid w:val="FFFFFF80"/>
     <w:multiLevelType w:val="singleLevel"/>
@@ -4939,6 +4522,119 @@
       <w:lvlJc w:val="left"/>
       <w:pPr>
         <w:ind w:left="6587" w:hanging="360"/>
+      </w:pPr>
+      <w:rPr>
+        <w:rFonts w:ascii="Wingdings" w:hAnsi="Wingdings" w:hint="default"/>
+      </w:rPr>
+    </w:lvl>
+  </w:abstractNum>
+  <w:abstractNum w:abstractNumId="11" w15:restartNumberingAfterBreak="0">
+    <w:nsid w:val="7C4F2A67"/>
+    <w:multiLevelType w:val="hybridMultilevel"/>
+    <w:tmpl w:val="E6969F8C"/>
+    <w:lvl w:ilvl="0" w:tplc="04090001">
+      <w:start w:val="1"/>
+      <w:numFmt w:val="bullet"/>
+      <w:lvlText w:val=""/>
+      <w:lvlJc w:val="left"/>
+      <w:pPr>
+        <w:ind w:left="720" w:hanging="360"/>
+      </w:pPr>
+      <w:rPr>
+        <w:rFonts w:ascii="Symbol" w:hAnsi="Symbol" w:hint="default"/>
+      </w:rPr>
+    </w:lvl>
+    <w:lvl w:ilvl="1" w:tplc="04090003" w:tentative="1">
+      <w:start w:val="1"/>
+      <w:numFmt w:val="bullet"/>
+      <w:lvlText w:val="o"/>
+      <w:lvlJc w:val="left"/>
+      <w:pPr>
+        <w:ind w:left="1440" w:hanging="360"/>
+      </w:pPr>
+      <w:rPr>
+        <w:rFonts w:ascii="Courier New" w:hAnsi="Courier New" w:cs="Courier New" w:hint="default"/>
+      </w:rPr>
+    </w:lvl>
+    <w:lvl w:ilvl="2" w:tplc="04090005" w:tentative="1">
+      <w:start w:val="1"/>
+      <w:numFmt w:val="bullet"/>
+      <w:lvlText w:val=""/>
+      <w:lvlJc w:val="left"/>
+      <w:pPr>
+        <w:ind w:left="2160" w:hanging="360"/>
+      </w:pPr>
+      <w:rPr>
+        <w:rFonts w:ascii="Wingdings" w:hAnsi="Wingdings" w:hint="default"/>
+      </w:rPr>
+    </w:lvl>
+    <w:lvl w:ilvl="3" w:tplc="04090001" w:tentative="1">
+      <w:start w:val="1"/>
+      <w:numFmt w:val="bullet"/>
+      <w:lvlText w:val=""/>
+      <w:lvlJc w:val="left"/>
+      <w:pPr>
+        <w:ind w:left="2880" w:hanging="360"/>
+      </w:pPr>
+      <w:rPr>
+        <w:rFonts w:ascii="Symbol" w:hAnsi="Symbol" w:hint="default"/>
+      </w:rPr>
+    </w:lvl>
+    <w:lvl w:ilvl="4" w:tplc="04090003" w:tentative="1">
+      <w:start w:val="1"/>
+      <w:numFmt w:val="bullet"/>
+      <w:lvlText w:val="o"/>
+      <w:lvlJc w:val="left"/>
+      <w:pPr>
+        <w:ind w:left="3600" w:hanging="360"/>
+      </w:pPr>
+      <w:rPr>
+        <w:rFonts w:ascii="Courier New" w:hAnsi="Courier New" w:cs="Courier New" w:hint="default"/>
+      </w:rPr>
+    </w:lvl>
+    <w:lvl w:ilvl="5" w:tplc="04090005" w:tentative="1">
+      <w:start w:val="1"/>
+      <w:numFmt w:val="bullet"/>
+      <w:lvlText w:val=""/>
+      <w:lvlJc w:val="left"/>
+      <w:pPr>
+        <w:ind w:left="4320" w:hanging="360"/>
+      </w:pPr>
+      <w:rPr>
+        <w:rFonts w:ascii="Wingdings" w:hAnsi="Wingdings" w:hint="default"/>
+      </w:rPr>
+    </w:lvl>
+    <w:lvl w:ilvl="6" w:tplc="04090001" w:tentative="1">
+      <w:start w:val="1"/>
+      <w:numFmt w:val="bullet"/>
+      <w:lvlText w:val=""/>
+      <w:lvlJc w:val="left"/>
+      <w:pPr>
+        <w:ind w:left="5040" w:hanging="360"/>
+      </w:pPr>
+      <w:rPr>
+        <w:rFonts w:ascii="Symbol" w:hAnsi="Symbol" w:hint="default"/>
+      </w:rPr>
+    </w:lvl>
+    <w:lvl w:ilvl="7" w:tplc="04090003" w:tentative="1">
+      <w:start w:val="1"/>
+      <w:numFmt w:val="bullet"/>
+      <w:lvlText w:val="o"/>
+      <w:lvlJc w:val="left"/>
+      <w:pPr>
+        <w:ind w:left="5760" w:hanging="360"/>
+      </w:pPr>
+      <w:rPr>
+        <w:rFonts w:ascii="Courier New" w:hAnsi="Courier New" w:cs="Courier New" w:hint="default"/>
+      </w:rPr>
+    </w:lvl>
+    <w:lvl w:ilvl="8" w:tplc="04090005" w:tentative="1">
+      <w:start w:val="1"/>
+      <w:numFmt w:val="bullet"/>
+      <w:lvlText w:val=""/>
+      <w:lvlJc w:val="left"/>
+      <w:pPr>
+        <w:ind w:left="6480" w:hanging="360"/>
       </w:pPr>
       <w:rPr>
         <w:rFonts w:ascii="Wingdings" w:hAnsi="Wingdings" w:hint="default"/>
@@ -5040,6 +4736,9 @@
   </w:num>
   <w:num w:numId="32" w16cid:durableId="35542510">
     <w:abstractNumId w:val="7"/>
+  </w:num>
+  <w:num w:numId="33" w16cid:durableId="1316492658">
+    <w:abstractNumId w:val="11"/>
   </w:num>
 </w:numbering>
 </file>
@@ -7769,11 +7468,23 @@
       <w:shd w:val="clear" w:color="auto" w:fill="E1DFDD"/>
     </w:rPr>
   </w:style>
+  <w:style w:type="character" w:styleId="FollowedHyperlink">
+    <w:name w:val="FollowedHyperlink"/>
+    <w:basedOn w:val="DefaultParagraphFont"/>
+    <w:uiPriority w:val="99"/>
+    <w:semiHidden/>
+    <w:unhideWhenUsed/>
+    <w:rsid w:val="00B93989"/>
+    <w:rPr>
+      <w:color w:val="704404" w:themeColor="followedHyperlink"/>
+      <w:u w:val="single"/>
+    </w:rPr>
+  </w:style>
 </w:styles>
 </file>
 
 <file path=word/glossary/document.xml><?xml version="1.0" encoding="utf-8"?>
-<w:glossaryDocument xmlns:wpc="http://schemas.microsoft.com/office/word/2010/wordprocessingCanvas" xmlns:cx="http://schemas.microsoft.com/office/drawing/2014/chartex" xmlns:cx1="http://schemas.microsoft.com/office/drawing/2015/9/8/chartex" xmlns:cx2="http://schemas.microsoft.com/office/drawing/2015/10/21/chartex" xmlns:cx3="http://schemas.microsoft.com/office/drawing/2016/5/9/chartex" xmlns:cx4="http://schemas.microsoft.com/office/drawing/2016/5/10/chartex" xmlns:cx5="http://schemas.microsoft.com/office/drawing/2016/5/11/chartex" xmlns:cx6="http://schemas.microsoft.com/office/drawing/2016/5/12/chartex" xmlns:cx7="http://schemas.microsoft.com/office/drawing/2016/5/13/chartex" xmlns:cx8="http://schemas.microsoft.com/office/drawing/2016/5/14/chartex" xmlns:mc="http://schemas.openxmlformats.org/markup-compatibility/2006" xmlns:aink="http://schemas.microsoft.com/office/drawing/2016/ink" xmlns:am3d="http://schemas.microsoft.com/office/drawing/2017/model3d" xmlns:o="urn:schemas-microsoft-com:office:office" xmlns:oel="http://schemas.microsoft.com/office/2019/extlst" xmlns:r="http://schemas.openxmlformats.org/officeDocument/2006/relationships" xmlns:m="http://schemas.openxmlformats.org/officeDocument/2006/math" xmlns:v="urn:schemas-microsoft-com:vml" xmlns:wp14="http://schemas.microsoft.com/office/word/2010/wordprocessingDrawing" xmlns:wp="http://schemas.openxmlformats.org/drawingml/2006/wordprocessingDrawing" xmlns:w10="urn:schemas-microsoft-com:office:word" xmlns:w="http://schemas.openxmlformats.org/wordprocessingml/2006/main" xmlns:w14="http://schemas.microsoft.com/office/word/2010/wordml" xmlns:w15="http://schemas.microsoft.com/office/word/2012/wordml" xmlns:w16cex="http://schemas.microsoft.com/office/word/2018/wordml/cex" xmlns:w16cid="http://schemas.microsoft.com/office/word/2016/wordml/cid" xmlns:w16="http://schemas.microsoft.com/office/word/2018/wordml" xmlns:w16sdtdh="http://schemas.microsoft.com/office/word/2020/wordml/sdtdatahash" xmlns:w16se="http://schemas.microsoft.com/office/word/2015/wordml/symex" xmlns:wpg="http://schemas.microsoft.com/office/word/2010/wordprocessingGroup" xmlns:wpi="http://schemas.microsoft.com/office/word/2010/wordprocessingInk" xmlns:wne="http://schemas.microsoft.com/office/word/2006/wordml" xmlns:wps="http://schemas.microsoft.com/office/word/2010/wordprocessingShape" mc:Ignorable="w14 w15 w16se w16cid w16 w16cex w16sdtdh wp14">
+<w:glossaryDocument xmlns:wpc="http://schemas.microsoft.com/office/word/2010/wordprocessingCanvas" xmlns:cx="http://schemas.microsoft.com/office/drawing/2014/chartex" xmlns:cx1="http://schemas.microsoft.com/office/drawing/2015/9/8/chartex" xmlns:cx2="http://schemas.microsoft.com/office/drawing/2015/10/21/chartex" xmlns:cx3="http://schemas.microsoft.com/office/drawing/2016/5/9/chartex" xmlns:cx4="http://schemas.microsoft.com/office/drawing/2016/5/10/chartex" xmlns:cx5="http://schemas.microsoft.com/office/drawing/2016/5/11/chartex" xmlns:cx6="http://schemas.microsoft.com/office/drawing/2016/5/12/chartex" xmlns:cx7="http://schemas.microsoft.com/office/drawing/2016/5/13/chartex" xmlns:cx8="http://schemas.microsoft.com/office/drawing/2016/5/14/chartex" xmlns:mc="http://schemas.openxmlformats.org/markup-compatibility/2006" xmlns:aink="http://schemas.microsoft.com/office/drawing/2016/ink" xmlns:am3d="http://schemas.microsoft.com/office/drawing/2017/model3d" xmlns:o="urn:schemas-microsoft-com:office:office" xmlns:oel="http://schemas.microsoft.com/office/2019/extlst" xmlns:r="http://schemas.openxmlformats.org/officeDocument/2006/relationships" xmlns:m="http://schemas.openxmlformats.org/officeDocument/2006/math" xmlns:v="urn:schemas-microsoft-com:vml" xmlns:wp14="http://schemas.microsoft.com/office/word/2010/wordprocessingDrawing" xmlns:wp="http://schemas.openxmlformats.org/drawingml/2006/wordprocessingDrawing" xmlns:w10="urn:schemas-microsoft-com:office:word" xmlns:w="http://schemas.openxmlformats.org/wordprocessingml/2006/main" xmlns:w14="http://schemas.microsoft.com/office/word/2010/wordml" xmlns:w15="http://schemas.microsoft.com/office/word/2012/wordml" xmlns:w16cex="http://schemas.microsoft.com/office/word/2018/wordml/cex" xmlns:w16cid="http://schemas.microsoft.com/office/word/2016/wordml/cid" xmlns:w16="http://schemas.microsoft.com/office/word/2018/wordml" xmlns:w16du="http://schemas.microsoft.com/office/word/2023/wordml/word16du" xmlns:w16sdtdh="http://schemas.microsoft.com/office/word/2020/wordml/sdtdatahash" xmlns:w16se="http://schemas.microsoft.com/office/word/2015/wordml/symex" xmlns:wpg="http://schemas.microsoft.com/office/word/2010/wordprocessingGroup" xmlns:wpi="http://schemas.microsoft.com/office/word/2010/wordprocessingInk" xmlns:wne="http://schemas.microsoft.com/office/word/2006/wordml" xmlns:wps="http://schemas.microsoft.com/office/word/2010/wordprocessingShape" mc:Ignorable="w14 w15 w16se w16cid w16 w16cex w16sdtdh wp14">
   <w:docParts>
     <w:docPart>
       <w:docPartPr>
@@ -7919,6 +7630,7 @@
     <w:rsid w:val="005837B7"/>
     <w:rsid w:val="007E3D73"/>
     <w:rsid w:val="00B53AD3"/>
+    <w:rsid w:val="00C257C6"/>
     <w:rsid w:val="00C40A32"/>
     <w:rsid w:val="00C7202E"/>
     <w:rsid w:val="00C84605"/>

</xml_diff>